<commit_message>
readme voor prof Aerts
</commit_message>
<xml_diff>
--- a/Readme_voor_Aerts.docx
+++ b/Readme_voor_Aerts.docx
@@ -2,7 +2,25 @@
 <file path=word/document.xml><?xml version="1.0" encoding="utf-8"?>
 <w:document xmlns:wpc="http://schemas.microsoft.com/office/word/2010/wordprocessingCanvas" xmlns:cx="http://schemas.microsoft.com/office/drawing/2014/chartex" xmlns:cx1="http://schemas.microsoft.com/office/drawing/2015/9/8/chartex" xmlns:cx2="http://schemas.microsoft.com/office/drawing/2015/10/21/chartex" xmlns:cx3="http://schemas.microsoft.com/office/drawing/2016/5/9/chartex" xmlns:cx4="http://schemas.microsoft.com/office/drawing/2016/5/10/chartex" xmlns:cx5="http://schemas.microsoft.com/office/drawing/2016/5/11/chartex" xmlns:cx6="http://schemas.microsoft.com/office/drawing/2016/5/12/chartex" xmlns:cx7="http://schemas.microsoft.com/office/drawing/2016/5/13/chartex" xmlns:cx8="http://schemas.microsoft.com/office/drawing/2016/5/14/chartex" xmlns:mc="http://schemas.openxmlformats.org/markup-compatibility/2006" xmlns:aink="http://schemas.microsoft.com/office/drawing/2016/ink" xmlns:am3d="http://schemas.microsoft.com/office/drawing/2017/model3d" xmlns:o="urn:schemas-microsoft-com:office:office" xmlns:r="http://schemas.openxmlformats.org/officeDocument/2006/relationships" xmlns:m="http://schemas.openxmlformats.org/officeDocument/2006/math" xmlns:v="urn:schemas-microsoft-com:vml" xmlns:wp14="http://schemas.microsoft.com/office/word/2010/wordprocessingDrawing" xmlns:wp="http://schemas.openxmlformats.org/drawingml/2006/wordprocessingDrawing" xmlns:w10="urn:schemas-microsoft-com:office:word" xmlns:w="http://schemas.openxmlformats.org/wordprocessingml/2006/main" xmlns:w14="http://schemas.microsoft.com/office/word/2010/wordml" xmlns:w15="http://schemas.microsoft.com/office/word/2012/wordml" xmlns:w16cex="http://schemas.microsoft.com/office/word/2018/wordml/cex" xmlns:w16cid="http://schemas.microsoft.com/office/word/2016/wordml/cid" xmlns:w16="http://schemas.microsoft.com/office/word/2018/wordml" xmlns:w16sdtdh="http://schemas.microsoft.com/office/word/2020/wordml/sdtdatahash" xmlns:w16se="http://schemas.microsoft.com/office/word/2015/wordml/symex" xmlns:wpg="http://schemas.microsoft.com/office/word/2010/wordprocessingGroup" xmlns:wpi="http://schemas.microsoft.com/office/word/2010/wordprocessingInk" xmlns:wne="http://schemas.microsoft.com/office/word/2006/wordml" xmlns:wps="http://schemas.microsoft.com/office/word/2010/wordprocessingShape" mc:Ignorable="w14 w15 w16se w16cid w16 w16cex w16sdtdh wp14">
   <w:body>
-    <w:p/>
+    <w:p>
+      <w:pPr>
+        <w:rPr>
+          <w:lang w:val="nl-BE"/>
+        </w:rPr>
+      </w:pPr>
+      <w:r>
+        <w:rPr>
+          <w:lang w:val="nl-BE"/>
+        </w:rPr>
+        <w:t>Hier ben ik nog aan a</w:t>
+      </w:r>
+      <w:r>
+        <w:rPr>
+          <w:lang w:val="nl-BE"/>
+        </w:rPr>
+        <w:t>an het werken…</w:t>
+      </w:r>
+    </w:p>
     <w:sectPr>
       <w:pgSz w:w="11906" w:h="16838"/>
       <w:pgMar w:top="1417" w:right="1417" w:bottom="1417" w:left="1417" w:header="708" w:footer="708" w:gutter="0"/>

</xml_diff>

<commit_message>
readme update, toelichting update
</commit_message>
<xml_diff>
--- a/Readme_voor_Aerts.docx
+++ b/Readme_voor_Aerts.docx
@@ -2,33 +2,1356 @@
 <file path=word/document.xml><?xml version="1.0" encoding="utf-8"?>
 <w:document xmlns:wpc="http://schemas.microsoft.com/office/word/2010/wordprocessingCanvas" xmlns:cx="http://schemas.microsoft.com/office/drawing/2014/chartex" xmlns:cx1="http://schemas.microsoft.com/office/drawing/2015/9/8/chartex" xmlns:cx2="http://schemas.microsoft.com/office/drawing/2015/10/21/chartex" xmlns:cx3="http://schemas.microsoft.com/office/drawing/2016/5/9/chartex" xmlns:cx4="http://schemas.microsoft.com/office/drawing/2016/5/10/chartex" xmlns:cx5="http://schemas.microsoft.com/office/drawing/2016/5/11/chartex" xmlns:cx6="http://schemas.microsoft.com/office/drawing/2016/5/12/chartex" xmlns:cx7="http://schemas.microsoft.com/office/drawing/2016/5/13/chartex" xmlns:cx8="http://schemas.microsoft.com/office/drawing/2016/5/14/chartex" xmlns:mc="http://schemas.openxmlformats.org/markup-compatibility/2006" xmlns:aink="http://schemas.microsoft.com/office/drawing/2016/ink" xmlns:am3d="http://schemas.microsoft.com/office/drawing/2017/model3d" xmlns:o="urn:schemas-microsoft-com:office:office" xmlns:r="http://schemas.openxmlformats.org/officeDocument/2006/relationships" xmlns:m="http://schemas.openxmlformats.org/officeDocument/2006/math" xmlns:v="urn:schemas-microsoft-com:vml" xmlns:wp14="http://schemas.microsoft.com/office/word/2010/wordprocessingDrawing" xmlns:wp="http://schemas.openxmlformats.org/drawingml/2006/wordprocessingDrawing" xmlns:w10="urn:schemas-microsoft-com:office:word" xmlns:w="http://schemas.openxmlformats.org/wordprocessingml/2006/main" xmlns:w14="http://schemas.microsoft.com/office/word/2010/wordml" xmlns:w15="http://schemas.microsoft.com/office/word/2012/wordml" xmlns:w16cex="http://schemas.microsoft.com/office/word/2018/wordml/cex" xmlns:w16cid="http://schemas.microsoft.com/office/word/2016/wordml/cid" xmlns:w16="http://schemas.microsoft.com/office/word/2018/wordml" xmlns:w16sdtdh="http://schemas.microsoft.com/office/word/2020/wordml/sdtdatahash" xmlns:w16se="http://schemas.microsoft.com/office/word/2015/wordml/symex" xmlns:wpg="http://schemas.microsoft.com/office/word/2010/wordprocessingGroup" xmlns:wpi="http://schemas.microsoft.com/office/word/2010/wordprocessingInk" xmlns:wne="http://schemas.microsoft.com/office/word/2006/wordml" xmlns:wps="http://schemas.microsoft.com/office/word/2010/wordprocessingShape" mc:Ignorable="w14 w15 w16se w16cid w16 w16cex w16sdtdh wp14">
   <w:body>
-    <w:p>
-      <w:pPr>
-        <w:rPr>
-          <w:lang w:val="nl-BE"/>
-        </w:rPr>
-      </w:pPr>
-      <w:r>
-        <w:rPr>
-          <w:lang w:val="nl-BE"/>
-        </w:rPr>
-        <w:t>Hier ben ik nog aan a</w:t>
-      </w:r>
-      <w:r>
-        <w:rPr>
-          <w:lang w:val="nl-BE"/>
-        </w:rPr>
-        <w:t>an het werken…</w:t>
-      </w:r>
+    <w:tbl>
+      <w:tblPr>
+        <w:tblW w:w="5000" w:type="pct"/>
+        <w:tblBorders>
+          <w:bottom w:val="single" w:sz="18" w:space="0" w:color="808080"/>
+          <w:insideV w:val="single" w:sz="18" w:space="0" w:color="808080"/>
+        </w:tblBorders>
+        <w:tblLayout w:type="fixed"/>
+        <w:tblCellMar>
+          <w:top w:w="72" w:type="dxa"/>
+          <w:left w:w="115" w:type="dxa"/>
+          <w:bottom w:w="72" w:type="dxa"/>
+          <w:right w:w="115" w:type="dxa"/>
+        </w:tblCellMar>
+        <w:tblLook w:val="04A0" w:firstRow="1" w:lastRow="0" w:firstColumn="1" w:lastColumn="0" w:noHBand="0" w:noVBand="1"/>
+      </w:tblPr>
+      <w:tblGrid>
+        <w:gridCol w:w="4536"/>
+        <w:gridCol w:w="4536"/>
+      </w:tblGrid>
+      <w:tr>
+        <w:trPr>
+          <w:trHeight w:val="921"/>
+        </w:trPr>
+        <w:tc>
+          <w:tcPr>
+            <w:tcW w:w="4536" w:type="dxa"/>
+          </w:tcPr>
+          <w:p>
+            <w:pPr>
+              <w:pStyle w:val="Koptekst"/>
+              <w:rPr>
+                <w:rFonts w:ascii="Cambria" w:hAnsi="Cambria"/>
+                <w:sz w:val="36"/>
+                <w:szCs w:val="36"/>
+              </w:rPr>
+            </w:pPr>
+            <w:bookmarkStart w:id="0" w:name="_Hlk53250580"/>
+            <w:bookmarkEnd w:id="0"/>
+            <w:r>
+              <w:rPr>
+                <w:rFonts w:ascii="Cambria" w:hAnsi="Cambria"/>
+                <w:sz w:val="36"/>
+                <w:szCs w:val="36"/>
+              </w:rPr>
+              <w:t>FIIW</w:t>
+            </w:r>
+          </w:p>
+        </w:tc>
+        <w:tc>
+          <w:tcPr>
+            <w:tcW w:w="4536" w:type="dxa"/>
+          </w:tcPr>
+          <w:p>
+            <w:pPr>
+              <w:pStyle w:val="Koptekst"/>
+              <w:rPr>
+                <w:rFonts w:ascii="Cambria" w:hAnsi="Cambria"/>
+                <w:b/>
+                <w:bCs/>
+                <w:color w:val="4F81BD"/>
+                <w:sz w:val="16"/>
+                <w:szCs w:val="16"/>
+              </w:rPr>
+            </w:pPr>
+            <w:r>
+              <w:drawing>
+                <wp:anchor distT="0" distB="0" distL="114300" distR="114300" simplePos="0" relativeHeight="251659264" behindDoc="1" locked="0" layoutInCell="1" allowOverlap="1" wp14:anchorId="60078401" wp14:editId="1B60049D">
+                  <wp:simplePos x="0" y="0"/>
+                  <wp:positionH relativeFrom="column">
+                    <wp:posOffset>-13335</wp:posOffset>
+                  </wp:positionH>
+                  <wp:positionV relativeFrom="paragraph">
+                    <wp:posOffset>0</wp:posOffset>
+                  </wp:positionV>
+                  <wp:extent cx="1358265" cy="685800"/>
+                  <wp:effectExtent l="0" t="0" r="0" b="0"/>
+                  <wp:wrapTight wrapText="bothSides">
+                    <wp:wrapPolygon edited="0">
+                      <wp:start x="0" y="4800"/>
+                      <wp:lineTo x="0" y="19200"/>
+                      <wp:lineTo x="21206" y="19200"/>
+                      <wp:lineTo x="21206" y="4800"/>
+                      <wp:lineTo x="0" y="4800"/>
+                    </wp:wrapPolygon>
+                  </wp:wrapTight>
+                  <wp:docPr id="2" name="Afbeelding 2" descr="Afbeelding met tekst, illustratie&#10;&#10;Automatisch gegenereerde beschrijving"/>
+                  <wp:cNvGraphicFramePr>
+                    <a:graphicFrameLocks xmlns:a="http://schemas.openxmlformats.org/drawingml/2006/main" noChangeAspect="1"/>
+                  </wp:cNvGraphicFramePr>
+                  <a:graphic xmlns:a="http://schemas.openxmlformats.org/drawingml/2006/main">
+                    <a:graphicData uri="http://schemas.openxmlformats.org/drawingml/2006/picture">
+                      <pic:pic xmlns:pic="http://schemas.openxmlformats.org/drawingml/2006/picture">
+                        <pic:nvPicPr>
+                          <pic:cNvPr id="2" name="Afbeelding 2" descr="Afbeelding met tekst, illustratie&#10;&#10;Automatisch gegenereerde beschrijving"/>
+                          <pic:cNvPicPr/>
+                        </pic:nvPicPr>
+                        <pic:blipFill rotWithShape="1">
+                          <a:blip r:embed="rId5" cstate="print">
+                            <a:extLst>
+                              <a:ext uri="{28A0092B-C50C-407E-A947-70E740481C1C}">
+                                <a14:useLocalDpi xmlns:a14="http://schemas.microsoft.com/office/drawing/2010/main" val="0"/>
+                              </a:ext>
+                            </a:extLst>
+                          </a:blip>
+                          <a:srcRect t="-48208" b="-25593"/>
+                          <a:stretch/>
+                        </pic:blipFill>
+                        <pic:spPr bwMode="auto">
+                          <a:xfrm>
+                            <a:off x="0" y="0"/>
+                            <a:ext cx="1358265" cy="685800"/>
+                          </a:xfrm>
+                          <a:prstGeom prst="rect">
+                            <a:avLst/>
+                          </a:prstGeom>
+                          <a:ln>
+                            <a:noFill/>
+                          </a:ln>
+                          <a:extLst>
+                            <a:ext uri="{53640926-AAD7-44D8-BBD7-CCE9431645EC}">
+                              <a14:shadowObscured xmlns:a14="http://schemas.microsoft.com/office/drawing/2010/main"/>
+                            </a:ext>
+                          </a:extLst>
+                        </pic:spPr>
+                      </pic:pic>
+                    </a:graphicData>
+                  </a:graphic>
+                </wp:anchor>
+              </w:drawing>
+            </w:r>
+            <w:r>
+              <w:drawing>
+                <wp:anchor distT="0" distB="0" distL="114300" distR="114300" simplePos="0" relativeHeight="251660288" behindDoc="1" locked="0" layoutInCell="1" allowOverlap="1" wp14:anchorId="4D9DC43D" wp14:editId="387E43C2">
+                  <wp:simplePos x="0" y="0"/>
+                  <wp:positionH relativeFrom="margin">
+                    <wp:posOffset>1694815</wp:posOffset>
+                  </wp:positionH>
+                  <wp:positionV relativeFrom="paragraph">
+                    <wp:posOffset>0</wp:posOffset>
+                  </wp:positionV>
+                  <wp:extent cx="1398270" cy="668655"/>
+                  <wp:effectExtent l="0" t="0" r="0" b="0"/>
+                  <wp:wrapTight wrapText="bothSides">
+                    <wp:wrapPolygon edited="0">
+                      <wp:start x="589" y="0"/>
+                      <wp:lineTo x="0" y="4923"/>
+                      <wp:lineTo x="0" y="19692"/>
+                      <wp:lineTo x="589" y="20923"/>
+                      <wp:lineTo x="21188" y="20923"/>
+                      <wp:lineTo x="21188" y="0"/>
+                      <wp:lineTo x="589" y="0"/>
+                    </wp:wrapPolygon>
+                  </wp:wrapTight>
+                  <wp:docPr id="3" name="Afbeelding 12" descr="logo FIIW.png"/>
+                  <wp:cNvGraphicFramePr>
+                    <a:graphicFrameLocks xmlns:a="http://schemas.openxmlformats.org/drawingml/2006/main" noChangeAspect="1"/>
+                  </wp:cNvGraphicFramePr>
+                  <a:graphic xmlns:a="http://schemas.openxmlformats.org/drawingml/2006/main">
+                    <a:graphicData uri="http://schemas.openxmlformats.org/drawingml/2006/picture">
+                      <pic:pic xmlns:pic="http://schemas.openxmlformats.org/drawingml/2006/picture">
+                        <pic:nvPicPr>
+                          <pic:cNvPr id="10" name="Afbeelding 12" descr="logo FIIW.png"/>
+                          <pic:cNvPicPr>
+                            <a:picLocks noChangeAspect="1"/>
+                          </pic:cNvPicPr>
+                        </pic:nvPicPr>
+                        <pic:blipFill rotWithShape="1">
+                          <a:blip r:embed="rId6">
+                            <a:extLst>
+                              <a:ext uri="{BEBA8EAE-BF5A-486C-A8C5-ECC9F3942E4B}">
+                                <a14:imgProps xmlns:a14="http://schemas.microsoft.com/office/drawing/2010/main">
+                                  <a14:imgLayer r:embed="rId7">
+                                    <a14:imgEffect>
+                                      <a14:saturation sat="0"/>
+                                    </a14:imgEffect>
+                                  </a14:imgLayer>
+                                </a14:imgProps>
+                              </a:ext>
+                              <a:ext uri="{28A0092B-C50C-407E-A947-70E740481C1C}">
+                                <a14:useLocalDpi xmlns:a14="http://schemas.microsoft.com/office/drawing/2010/main" val="0"/>
+                              </a:ext>
+                            </a:extLst>
+                          </a:blip>
+                          <a:srcRect l="75709"/>
+                          <a:stretch/>
+                        </pic:blipFill>
+                        <pic:spPr bwMode="auto">
+                          <a:xfrm>
+                            <a:off x="0" y="0"/>
+                            <a:ext cx="1398270" cy="668655"/>
+                          </a:xfrm>
+                          <a:prstGeom prst="rect">
+                            <a:avLst/>
+                          </a:prstGeom>
+                          <a:noFill/>
+                          <a:ln>
+                            <a:noFill/>
+                          </a:ln>
+                          <a:extLst>
+                            <a:ext uri="{53640926-AAD7-44D8-BBD7-CCE9431645EC}">
+                              <a14:shadowObscured xmlns:a14="http://schemas.microsoft.com/office/drawing/2010/main"/>
+                            </a:ext>
+                          </a:extLst>
+                        </pic:spPr>
+                      </pic:pic>
+                    </a:graphicData>
+                  </a:graphic>
+                </wp:anchor>
+              </w:drawing>
+            </w:r>
+          </w:p>
+        </w:tc>
+      </w:tr>
+    </w:tbl>
+    <w:p>
+      <w:pPr>
+        <w:rPr>
+          <w:rFonts w:ascii="Century Schoolbook" w:hAnsi="Century Schoolbook"/>
+          <w:sz w:val="40"/>
+          <w:szCs w:val="40"/>
+        </w:rPr>
+      </w:pPr>
+    </w:p>
+    <w:p>
+      <w:pPr>
+        <w:rPr>
+          <w:rFonts w:ascii="Century Schoolbook" w:hAnsi="Century Schoolbook"/>
+          <w:sz w:val="40"/>
+          <w:szCs w:val="40"/>
+        </w:rPr>
+      </w:pPr>
+    </w:p>
+    <w:p>
+      <w:pPr>
+        <w:pStyle w:val="Hoofdtitel"/>
+      </w:pPr>
+      <w:r>
+        <w:t>Cloud Computing &amp; Toepassingen</w:t>
+      </w:r>
+    </w:p>
+    <w:p>
+      <w:pPr>
+        <w:jc w:val="center"/>
+        <w:rPr>
+          <w:rFonts w:ascii="Century Schoolbook" w:hAnsi="Century Schoolbook"/>
+          <w:sz w:val="32"/>
+          <w:szCs w:val="32"/>
+        </w:rPr>
+      </w:pPr>
+    </w:p>
+    <w:p>
+      <w:pPr>
+        <w:pStyle w:val="Ondertitel"/>
+      </w:pPr>
+      <w:r>
+        <w:t>Project: Dashboard Scouts &amp; Gidsen Vlaa</w:t>
+      </w:r>
+      <w:r>
+        <w:t>nderen</w:t>
+      </w:r>
+    </w:p>
+    <w:p>
+      <w:pPr>
+        <w:pStyle w:val="OnderOndertitel"/>
+      </w:pPr>
+      <w:r>
+        <w:t>Datum</w:t>
+      </w:r>
+    </w:p>
+    <w:p>
+      <w:pPr>
+        <w:pStyle w:val="OnderOndertitel"/>
+      </w:pPr>
+    </w:p>
+    <w:p>
+      <w:pPr>
+        <w:pStyle w:val="OnderOndertitel"/>
+      </w:pPr>
+      <w:r>
+        <w:drawing>
+          <wp:inline distT="0" distB="0" distL="0" distR="0" wp14:anchorId="78DA78A8" wp14:editId="580BEC8F">
+            <wp:extent cx="1096913" cy="1669774"/>
+            <wp:effectExtent l="0" t="0" r="8255" b="0"/>
+            <wp:docPr id="1" name="Afbeelding 1" descr="Logo&amp;#39;s | Scouts en Gidsen Vlaanderen"/>
+            <wp:cNvGraphicFramePr>
+              <a:graphicFrameLocks xmlns:a="http://schemas.openxmlformats.org/drawingml/2006/main" noChangeAspect="1"/>
+            </wp:cNvGraphicFramePr>
+            <a:graphic xmlns:a="http://schemas.openxmlformats.org/drawingml/2006/main">
+              <a:graphicData uri="http://schemas.openxmlformats.org/drawingml/2006/picture">
+                <pic:pic xmlns:pic="http://schemas.openxmlformats.org/drawingml/2006/picture">
+                  <pic:nvPicPr>
+                    <pic:cNvPr id="0" name="Picture 1" descr="Logo&amp;#39;s | Scouts en Gidsen Vlaanderen"/>
+                    <pic:cNvPicPr>
+                      <a:picLocks noChangeAspect="1" noChangeArrowheads="1"/>
+                    </pic:cNvPicPr>
+                  </pic:nvPicPr>
+                  <pic:blipFill>
+                    <a:blip r:embed="rId8" cstate="print">
+                      <a:extLst>
+                        <a:ext uri="{28A0092B-C50C-407E-A947-70E740481C1C}">
+                          <a14:useLocalDpi xmlns:a14="http://schemas.microsoft.com/office/drawing/2010/main" val="0"/>
+                        </a:ext>
+                      </a:extLst>
+                    </a:blip>
+                    <a:srcRect/>
+                    <a:stretch>
+                      <a:fillRect/>
+                    </a:stretch>
+                  </pic:blipFill>
+                  <pic:spPr bwMode="auto">
+                    <a:xfrm>
+                      <a:off x="0" y="0"/>
+                      <a:ext cx="1112011" cy="1692756"/>
+                    </a:xfrm>
+                    <a:prstGeom prst="rect">
+                      <a:avLst/>
+                    </a:prstGeom>
+                    <a:noFill/>
+                    <a:ln>
+                      <a:noFill/>
+                    </a:ln>
+                  </pic:spPr>
+                </pic:pic>
+              </a:graphicData>
+            </a:graphic>
+          </wp:inline>
+        </w:drawing>
+      </w:r>
+    </w:p>
+    <w:p>
+      <w:pPr>
+        <w:jc w:val="center"/>
+        <w:rPr>
+          <w:sz w:val="144"/>
+          <w:szCs w:val="144"/>
+        </w:rPr>
+      </w:pPr>
+      <w:r>
+        <w:rPr>
+          <w:sz w:val="144"/>
+          <w:szCs w:val="144"/>
+        </w:rPr>
+        <w:t>+</w:t>
+      </w:r>
+    </w:p>
+    <w:p>
+      <w:pPr>
+        <w:jc w:val="center"/>
+        <w:rPr>
+          <w:rFonts w:ascii="Century Schoolbook" w:hAnsi="Century Schoolbook"/>
+          <w:sz w:val="36"/>
+          <w:szCs w:val="36"/>
+        </w:rPr>
+      </w:pPr>
+      <w:r>
+        <w:rPr>
+          <w:rFonts w:ascii="Century Schoolbook" w:hAnsi="Century Schoolbook"/>
+          <w:sz w:val="36"/>
+          <w:szCs w:val="36"/>
+        </w:rPr>
+        <w:drawing>
+          <wp:inline distT="0" distB="0" distL="0" distR="0" wp14:anchorId="33785C10" wp14:editId="480DFA76">
+            <wp:extent cx="2425147" cy="893914"/>
+            <wp:effectExtent l="0" t="0" r="0" b="1905"/>
+            <wp:docPr id="5" name="Afbeelding 5"/>
+            <wp:cNvGraphicFramePr>
+              <a:graphicFrameLocks xmlns:a="http://schemas.openxmlformats.org/drawingml/2006/main" noChangeAspect="1"/>
+            </wp:cNvGraphicFramePr>
+            <a:graphic xmlns:a="http://schemas.openxmlformats.org/drawingml/2006/main">
+              <a:graphicData uri="http://schemas.openxmlformats.org/drawingml/2006/picture">
+                <pic:pic xmlns:pic="http://schemas.openxmlformats.org/drawingml/2006/picture">
+                  <pic:nvPicPr>
+                    <pic:cNvPr id="0" name="Picture 5"/>
+                    <pic:cNvPicPr>
+                      <a:picLocks noChangeAspect="1" noChangeArrowheads="1"/>
+                    </pic:cNvPicPr>
+                  </pic:nvPicPr>
+                  <pic:blipFill>
+                    <a:blip r:embed="rId9">
+                      <a:extLst>
+                        <a:ext uri="{28A0092B-C50C-407E-A947-70E740481C1C}">
+                          <a14:useLocalDpi xmlns:a14="http://schemas.microsoft.com/office/drawing/2010/main" val="0"/>
+                        </a:ext>
+                      </a:extLst>
+                    </a:blip>
+                    <a:srcRect/>
+                    <a:stretch>
+                      <a:fillRect/>
+                    </a:stretch>
+                  </pic:blipFill>
+                  <pic:spPr bwMode="auto">
+                    <a:xfrm>
+                      <a:off x="0" y="0"/>
+                      <a:ext cx="2441534" cy="899954"/>
+                    </a:xfrm>
+                    <a:prstGeom prst="rect">
+                      <a:avLst/>
+                    </a:prstGeom>
+                    <a:noFill/>
+                    <a:ln>
+                      <a:noFill/>
+                    </a:ln>
+                  </pic:spPr>
+                </pic:pic>
+              </a:graphicData>
+            </a:graphic>
+          </wp:inline>
+        </w:drawing>
+      </w:r>
+    </w:p>
+    <w:p>
+      <w:pPr>
+        <w:jc w:val="center"/>
+        <w:rPr>
+          <w:rFonts w:ascii="Century Schoolbook" w:hAnsi="Century Schoolbook"/>
+          <w:sz w:val="36"/>
+          <w:szCs w:val="36"/>
+        </w:rPr>
+      </w:pPr>
+    </w:p>
+    <w:p>
+      <w:pPr>
+        <w:rPr>
+          <w:rFonts w:ascii="Century Schoolbook" w:hAnsi="Century Schoolbook"/>
+          <w:sz w:val="36"/>
+          <w:szCs w:val="36"/>
+        </w:rPr>
+      </w:pPr>
+    </w:p>
+    <w:p>
+      <w:pPr>
+        <w:jc w:val="center"/>
+        <w:rPr>
+          <w:rFonts w:ascii="Century Schoolbook" w:hAnsi="Century Schoolbook"/>
+          <w:sz w:val="36"/>
+          <w:szCs w:val="36"/>
+        </w:rPr>
+      </w:pPr>
+    </w:p>
+    <w:p>
+      <w:pPr>
+        <w:jc w:val="center"/>
+        <w:rPr>
+          <w:rFonts w:ascii="Century Schoolbook" w:hAnsi="Century Schoolbook"/>
+          <w:sz w:val="36"/>
+          <w:szCs w:val="36"/>
+        </w:rPr>
+      </w:pPr>
+    </w:p>
+    <w:p>
+      <w:pPr>
+        <w:pStyle w:val="Auteurs"/>
+        <w:tabs>
+          <w:tab w:val="clear" w:pos="6804"/>
+          <w:tab w:val="left" w:pos="6237"/>
+        </w:tabs>
+        <w:ind w:left="6237" w:hanging="1701"/>
+        <w:jc w:val="left"/>
+      </w:pPr>
+      <w:r>
+        <w:t>Auteurs:</w:t>
+      </w:r>
+      <w:r>
+        <w:tab/>
+      </w:r>
+      <w:r>
+        <w:t xml:space="preserve">Lowie Deferme &amp; </w:t>
+      </w:r>
+      <w:r>
+        <w:t>Siemen Vandervoort</w:t>
+      </w:r>
+    </w:p>
+    <w:p>
+      <w:pPr>
+        <w:pStyle w:val="Auteurs"/>
+        <w:tabs>
+          <w:tab w:val="clear" w:pos="6804"/>
+          <w:tab w:val="left" w:pos="6237"/>
+        </w:tabs>
+        <w:ind w:left="4536"/>
+      </w:pPr>
+      <w:r>
+        <w:t>Groep:</w:t>
+      </w:r>
+      <w:r>
+        <w:tab/>
+      </w:r>
+      <w:r>
+        <w:t>Master Elektronica-ICT</w:t>
+      </w:r>
+    </w:p>
+    <w:p>
+      <w:pPr>
+        <w:pStyle w:val="Auteurs"/>
+        <w:tabs>
+          <w:tab w:val="clear" w:pos="6804"/>
+          <w:tab w:val="left" w:pos="6237"/>
+        </w:tabs>
+        <w:ind w:left="6237" w:hanging="1701"/>
+        <w:rPr>
+          <w:rFonts w:eastAsiaTheme="minorHAnsi" w:cstheme="minorBidi"/>
+          <w:lang w:eastAsia="en-US"/>
+        </w:rPr>
+      </w:pPr>
+      <w:r>
+        <w:t>Prof</w:t>
+      </w:r>
+      <w:r>
+        <w:t>:</w:t>
+      </w:r>
+      <w:r>
+        <w:tab/>
+        <w:t>Kris Aerts &amp; Stijn Schildermans</w:t>
+      </w:r>
+      <w:r>
+        <w:tab/>
+      </w:r>
+    </w:p>
+    <w:p>
+      <w:pPr>
+        <w:pStyle w:val="Kop1"/>
+      </w:pPr>
+      <w:r>
+        <w:lastRenderedPageBreak/>
+        <w:t>Doelstellingen en motivatie project</w:t>
+      </w:r>
+    </w:p>
+    <w:p/>
+    <w:p>
+      <w:r>
+        <w:t>Lowie is al een tijdje hoofdleiding van de Scouts en</w:t>
+      </w:r>
+      <w:r>
+        <w:t xml:space="preserve"> moet dus wekelijks activiteiten maken en bijhouden. Deze activiteiten moeten dan weer gecommuniceerd worden met de leden en andere leiding. Bij elke activiteit horen enkele kenmerken zoals locatie, tijdstip en het weerbericht voor die dag. Voor sommige activiteiten moeten leden zichzelf inschrijven zodat de leiding op voorhand weet hoeveel kinderen er komen. Dit geldt voor alle Scoutsgroepen van Vlaanderen.</w:t>
+      </w:r>
+      <w:r>
+        <w:t xml:space="preserve"> </w:t>
+      </w:r>
+      <w:r>
+        <w:t>Een toepassing gebaseerd op Laravel maakt het bijhouden van activiteiten veel gemakkelijker.</w:t>
+      </w:r>
+    </w:p>
+    <w:p>
+      <w:pPr>
+        <w:pStyle w:val="Kop1"/>
+      </w:pPr>
+      <w:r>
+        <w:t>Realisaties</w:t>
+      </w:r>
+    </w:p>
+    <w:p/>
+    <w:p>
+      <w:r>
+        <w:t>Het project is gemaakt aan de hand van het Laravel Framework en is ontwikkeld in drie verschillende Docker containers:</w:t>
+      </w:r>
+    </w:p>
+    <w:p>
+      <w:pPr>
+        <w:pStyle w:val="Lijstalinea"/>
+        <w:numPr>
+          <w:ilvl w:val="0"/>
+          <w:numId w:val="1"/>
+        </w:numPr>
+      </w:pPr>
+      <w:r>
+        <w:t>Het Laravelproject</w:t>
+      </w:r>
+    </w:p>
+    <w:p>
+      <w:pPr>
+        <w:pStyle w:val="Lijstalinea"/>
+        <w:numPr>
+          <w:ilvl w:val="0"/>
+          <w:numId w:val="1"/>
+        </w:numPr>
+      </w:pPr>
+      <w:r>
+        <w:t>De MariaDB database voor de gebruikers</w:t>
+      </w:r>
+    </w:p>
+    <w:p>
+      <w:pPr>
+        <w:pStyle w:val="Lijstalinea"/>
+        <w:numPr>
+          <w:ilvl w:val="0"/>
+          <w:numId w:val="1"/>
+        </w:numPr>
+      </w:pPr>
+      <w:r>
+        <w:t xml:space="preserve">De </w:t>
+      </w:r>
+      <w:r>
+        <w:t>SOAP</w:t>
+      </w:r>
+      <w:r>
+        <w:t xml:space="preserve"> database voor de activiteiten</w:t>
+      </w:r>
+    </w:p>
+    <w:p/>
+    <w:p>
+      <w:r>
+        <w:t>Op deze manier is het gemakkelijk op het project op te starten vanuit de frontend map: ‘docker compose up’. Het project zal op elke computer op dezelfde manier gestart worden wat het gemakkelijk maakt om er met meerdere mensen aan te werken en het project te tonen aan derden.</w:t>
+      </w:r>
+    </w:p>
+    <w:p/>
+    <w:p>
+      <w:r>
+        <w:t>Het Laravelproject bevat verschillende tabbladen:</w:t>
+      </w:r>
+    </w:p>
+    <w:p/>
+    <w:p>
+      <w:pPr>
+        <w:pStyle w:val="Lijstalinea"/>
+        <w:numPr>
+          <w:ilvl w:val="0"/>
+          <w:numId w:val="2"/>
+        </w:numPr>
+        <w:rPr>
+          <w:u w:val="single"/>
+        </w:rPr>
+      </w:pPr>
+      <w:r>
+        <w:rPr>
+          <w:u w:val="single"/>
+        </w:rPr>
+        <w:t>Home</w:t>
+      </w:r>
+    </w:p>
+    <w:p>
+      <w:pPr>
+        <w:pStyle w:val="Lijstalinea"/>
+      </w:pPr>
+      <w:r>
+        <w:t>Dit is de startpagina en toont de Facebookfeed van Scouts &amp; Gidsen Vlaanderen.</w:t>
+      </w:r>
+    </w:p>
+    <w:p/>
+    <w:p>
+      <w:pPr>
+        <w:pStyle w:val="Lijstalinea"/>
+        <w:numPr>
+          <w:ilvl w:val="0"/>
+          <w:numId w:val="2"/>
+        </w:numPr>
+        <w:rPr>
+          <w:u w:val="single"/>
+        </w:rPr>
+      </w:pPr>
+      <w:r>
+        <w:rPr>
+          <w:u w:val="single"/>
+        </w:rPr>
+        <w:t>Login</w:t>
+      </w:r>
+    </w:p>
+    <w:p>
+      <w:pPr>
+        <w:pStyle w:val="Lijstalinea"/>
+      </w:pPr>
+      <w:r>
+        <w:t>Op deze pagina kan je inloggen met Google of Facebook</w:t>
+      </w:r>
+      <w:r>
+        <w:t>, het project maakt gebruik van ‘Socialite’ om authentication te doen met OAth providers. Leden kunnen dus gemakkelijk inloggen met hun e-mail adres of Facebook account. De gebruikers worden opgeslagen in de MariaDB database en moeten door een admin toegelaten worden tot de activiteitenpagina. Op deze manier kunnen er geen derden toegang krijgen tot de activiteiten.</w:t>
+      </w:r>
+    </w:p>
+    <w:p/>
+    <w:p>
+      <w:pPr>
+        <w:pStyle w:val="Lijstalinea"/>
+        <w:numPr>
+          <w:ilvl w:val="0"/>
+          <w:numId w:val="2"/>
+        </w:numPr>
+        <w:rPr>
+          <w:u w:val="single"/>
+        </w:rPr>
+      </w:pPr>
+      <w:r>
+        <w:rPr>
+          <w:u w:val="single"/>
+        </w:rPr>
+        <w:t>Logout</w:t>
+      </w:r>
+    </w:p>
+    <w:p>
+      <w:pPr>
+        <w:pStyle w:val="Lijstalinea"/>
+      </w:pPr>
+      <w:r>
+        <w:t>Met deze knop kan je jezelf uitloggen.</w:t>
+      </w:r>
+    </w:p>
+    <w:p/>
+    <w:p>
+      <w:pPr>
+        <w:pStyle w:val="Lijstalinea"/>
+        <w:numPr>
+          <w:ilvl w:val="0"/>
+          <w:numId w:val="2"/>
+        </w:numPr>
+        <w:rPr>
+          <w:u w:val="single"/>
+        </w:rPr>
+      </w:pPr>
+      <w:r>
+        <w:rPr>
+          <w:u w:val="single"/>
+        </w:rPr>
+        <w:t>Activiteiten</w:t>
+      </w:r>
+    </w:p>
+    <w:p>
+      <w:pPr>
+        <w:pStyle w:val="Lijstalinea"/>
+      </w:pPr>
+      <w:r>
+        <w:t xml:space="preserve">Deze pagina haalt de activiteiten op uit de SOAP database en toont de extra informatie. De pagina vraagt toegang tot je locatie omdat deze nodig is voor enkele API’s. Als eerste toont de pagina de route van jouw locatie naar de activiteit, samen met de tijdsduur en afstand. De route wordt opgehaald van een zelfgemaakte REST-API met </w:t>
+      </w:r>
+      <w:r>
+        <w:t xml:space="preserve">Python. De service is terug te vinden op Heroku. De pagina geeft </w:t>
+      </w:r>
+      <w:r>
+        <w:t>ook het weerbericht weer wat opgehaald wordt van ‘weerlive.nl’. Leden kunnen zichzelf inschrijven waarna hun ID opgeslagen wordt in de MariaDB database. Een zelfgemaakte REST-API geeft op basis van je locatie</w:t>
+      </w:r>
+      <w:r>
+        <w:t xml:space="preserve">, de </w:t>
+      </w:r>
+      <w:r>
+        <w:t xml:space="preserve">datum en </w:t>
+      </w:r>
+      <w:r>
+        <w:t xml:space="preserve">het </w:t>
+      </w:r>
+      <w:r>
+        <w:t>uur terug of het zonsopgang of zonsondergang</w:t>
+      </w:r>
+      <w:r>
+        <w:t xml:space="preserve"> tijdens de activiteit. Bij zonsondergang is het donker en verwacht de leiding dat ouders hun kinderen uit veiligheid in het Scoutslokaal komen ophalen.</w:t>
+      </w:r>
+    </w:p>
+    <w:p/>
+    <w:p>
+      <w:pPr>
+        <w:pStyle w:val="Lijstalinea"/>
+        <w:numPr>
+          <w:ilvl w:val="0"/>
+          <w:numId w:val="2"/>
+        </w:numPr>
+        <w:rPr>
+          <w:u w:val="single"/>
+        </w:rPr>
+      </w:pPr>
+      <w:r>
+        <w:rPr>
+          <w:u w:val="single"/>
+        </w:rPr>
+        <w:t>Inschrijvingen (na inloggen als admin)</w:t>
+      </w:r>
+    </w:p>
+    <w:p>
+      <w:pPr>
+        <w:pStyle w:val="Lijstalinea"/>
+      </w:pPr>
+      <w:r>
+        <w:t>De pagina met inschrijvingen toont de lijst met activiteiten en als je een activiteit aanklikt worden de ingeschreven leden getoond.</w:t>
+      </w:r>
+    </w:p>
+    <w:p/>
+    <w:p>
+      <w:pPr>
+        <w:pStyle w:val="Lijstalinea"/>
+        <w:numPr>
+          <w:ilvl w:val="0"/>
+          <w:numId w:val="2"/>
+        </w:numPr>
+        <w:rPr>
+          <w:u w:val="single"/>
+        </w:rPr>
+      </w:pPr>
+      <w:r>
+        <w:rPr>
+          <w:u w:val="single"/>
+        </w:rPr>
+        <w:t>Admin (na inloggen als admin)</w:t>
+      </w:r>
+    </w:p>
+    <w:p>
+      <w:pPr>
+        <w:pStyle w:val="Lijstalinea"/>
+      </w:pPr>
+      <w:r>
+        <w:t>Via de admin pagina kunnen admins activiteiten toevoegen en verwijderen. Ze kunnen ook andere leden hun admin en toegangsrechten aanpassen.</w:t>
+      </w:r>
+    </w:p>
+    <w:p/>
+    <w:p>
+      <w:pPr>
+        <w:pStyle w:val="Lijstalinea"/>
+        <w:numPr>
+          <w:ilvl w:val="0"/>
+          <w:numId w:val="2"/>
+        </w:numPr>
+        <w:rPr>
+          <w:u w:val="single"/>
+        </w:rPr>
+      </w:pPr>
+      <w:r>
+        <w:rPr>
+          <w:u w:val="single"/>
+        </w:rPr>
+        <w:t>Contact</w:t>
+      </w:r>
+    </w:p>
+    <w:p>
+      <w:pPr>
+        <w:pStyle w:val="Lijstalinea"/>
+      </w:pPr>
+      <w:r>
+        <w:t>De contact pagina voert een POST-request uit naar ‘</w:t>
+      </w:r>
+      <w:r>
+        <w:t>formsubmit.co</w:t>
+      </w:r>
+      <w:r>
+        <w:t>’. Deze website verstuurt de ingevulde velden door naar het ingegeven e-mail adres.</w:t>
+      </w:r>
+    </w:p>
+    <w:p>
+      <w:pPr>
+        <w:pStyle w:val="Kop1"/>
+      </w:pPr>
+      <w:r>
+        <w:t>Documentatie</w:t>
+      </w:r>
+      <w:r>
+        <w:t xml:space="preserve"> en links</w:t>
+      </w:r>
+    </w:p>
+    <w:p>
+      <w:pPr>
+        <w:pStyle w:val="Lijstalinea"/>
+        <w:numPr>
+          <w:ilvl w:val="0"/>
+          <w:numId w:val="2"/>
+        </w:numPr>
+        <w:rPr>
+          <w:u w:val="single"/>
+        </w:rPr>
+      </w:pPr>
+      <w:r>
+        <w:rPr>
+          <w:u w:val="single"/>
+        </w:rPr>
+        <w:t>SOAP database</w:t>
+      </w:r>
+    </w:p>
+    <w:p/>
+    <w:p/>
+    <w:p>
+      <w:pPr>
+        <w:pStyle w:val="Lijstalinea"/>
+        <w:numPr>
+          <w:ilvl w:val="0"/>
+          <w:numId w:val="2"/>
+        </w:numPr>
+        <w:rPr>
+          <w:u w:val="single"/>
+        </w:rPr>
+      </w:pPr>
+      <w:r>
+        <w:rPr>
+          <w:u w:val="single"/>
+        </w:rPr>
+        <w:t>REST API routebeschrijving</w:t>
+      </w:r>
+    </w:p>
+    <w:p>
+      <w:pPr>
+        <w:ind w:left="708"/>
+      </w:pPr>
+      <w:r>
+        <w:t xml:space="preserve">Website: </w:t>
+      </w:r>
+      <w:hyperlink r:id="rId10" w:history="1">
+        <w:r>
+          <w:t>https://openrouteservice.org/</w:t>
+        </w:r>
+      </w:hyperlink>
+    </w:p>
+    <w:p>
+      <w:pPr>
+        <w:ind w:left="708"/>
+      </w:pPr>
+      <w:r>
+        <w:t>Eigen documentatie</w:t>
+      </w:r>
+      <w:r>
+        <w:t xml:space="preserve">: </w:t>
+      </w:r>
+      <w:r>
+        <w:t>https://sgvd-maps.herokuapp.com/documentation</w:t>
+      </w:r>
+    </w:p>
+    <w:p/>
+    <w:p>
+      <w:pPr>
+        <w:pStyle w:val="Lijstalinea"/>
+        <w:numPr>
+          <w:ilvl w:val="0"/>
+          <w:numId w:val="2"/>
+        </w:numPr>
+        <w:rPr>
+          <w:u w:val="single"/>
+        </w:rPr>
+      </w:pPr>
+      <w:r>
+        <w:rPr>
+          <w:u w:val="single"/>
+        </w:rPr>
+        <w:t>REST API zonsondergang/zonsopgang</w:t>
+      </w:r>
+    </w:p>
+    <w:p/>
+    <w:p/>
+    <w:p>
+      <w:pPr>
+        <w:pStyle w:val="Lijstalinea"/>
+        <w:numPr>
+          <w:ilvl w:val="0"/>
+          <w:numId w:val="2"/>
+        </w:numPr>
+        <w:rPr>
+          <w:u w:val="single"/>
+        </w:rPr>
+      </w:pPr>
+      <w:r>
+        <w:rPr>
+          <w:u w:val="single"/>
+        </w:rPr>
+        <w:t>REST API weerbericht</w:t>
+      </w:r>
+    </w:p>
+    <w:p>
+      <w:pPr>
+        <w:ind w:left="708"/>
+      </w:pPr>
+      <w:hyperlink r:id="rId11" w:history="1">
+        <w:r>
+          <w:t>http://weerlive.nl/delen.php</w:t>
+        </w:r>
+      </w:hyperlink>
+    </w:p>
+    <w:p>
+      <w:pPr>
+        <w:ind w:left="708"/>
+      </w:pPr>
+    </w:p>
+    <w:p>
+      <w:pPr>
+        <w:pStyle w:val="Lijstalinea"/>
+        <w:numPr>
+          <w:ilvl w:val="0"/>
+          <w:numId w:val="2"/>
+        </w:numPr>
+        <w:rPr>
+          <w:u w:val="single"/>
+        </w:rPr>
+      </w:pPr>
+      <w:r>
+        <w:rPr>
+          <w:u w:val="single"/>
+        </w:rPr>
+        <w:t>Docker</w:t>
+      </w:r>
+    </w:p>
+    <w:p>
+      <w:pPr>
+        <w:ind w:left="708"/>
+      </w:pPr>
+      <w:r>
+        <w:t>https://docs.docker.com/</w:t>
+      </w:r>
+    </w:p>
+    <w:p/>
+    <w:p/>
+    <w:p>
+      <w:pPr>
+        <w:pStyle w:val="Lijstalinea"/>
+      </w:pPr>
     </w:p>
     <w:sectPr>
+      <w:footerReference w:type="default" r:id="rId12"/>
       <w:pgSz w:w="11906" w:h="16838"/>
       <w:pgMar w:top="1417" w:right="1417" w:bottom="1417" w:left="1417" w:header="708" w:footer="708" w:gutter="0"/>
       <w:cols w:space="708"/>
+      <w:titlePg/>
       <w:docGrid w:linePitch="360"/>
     </w:sectPr>
   </w:body>
 </w:document>
+</file>
+
+<file path=word/footer1.xml><?xml version="1.0" encoding="utf-8"?>
+<w:ftr xmlns:wpc="http://schemas.microsoft.com/office/word/2010/wordprocessingCanvas" xmlns:cx="http://schemas.microsoft.com/office/drawing/2014/chartex" xmlns:cx1="http://schemas.microsoft.com/office/drawing/2015/9/8/chartex" xmlns:cx2="http://schemas.microsoft.com/office/drawing/2015/10/21/chartex" xmlns:cx3="http://schemas.microsoft.com/office/drawing/2016/5/9/chartex" xmlns:cx4="http://schemas.microsoft.com/office/drawing/2016/5/10/chartex" xmlns:cx5="http://schemas.microsoft.com/office/drawing/2016/5/11/chartex" xmlns:cx6="http://schemas.microsoft.com/office/drawing/2016/5/12/chartex" xmlns:cx7="http://schemas.microsoft.com/office/drawing/2016/5/13/chartex" xmlns:cx8="http://schemas.microsoft.com/office/drawing/2016/5/14/chartex" xmlns:mc="http://schemas.openxmlformats.org/markup-compatibility/2006" xmlns:aink="http://schemas.microsoft.com/office/drawing/2016/ink" xmlns:am3d="http://schemas.microsoft.com/office/drawing/2017/model3d" xmlns:o="urn:schemas-microsoft-com:office:office" xmlns:r="http://schemas.openxmlformats.org/officeDocument/2006/relationships" xmlns:m="http://schemas.openxmlformats.org/officeDocument/2006/math" xmlns:v="urn:schemas-microsoft-com:vml" xmlns:wp14="http://schemas.microsoft.com/office/word/2010/wordprocessingDrawing" xmlns:wp="http://schemas.openxmlformats.org/drawingml/2006/wordprocessingDrawing" xmlns:w10="urn:schemas-microsoft-com:office:word" xmlns:w="http://schemas.openxmlformats.org/wordprocessingml/2006/main" xmlns:w14="http://schemas.microsoft.com/office/word/2010/wordml" xmlns:w15="http://schemas.microsoft.com/office/word/2012/wordml" xmlns:w16cex="http://schemas.microsoft.com/office/word/2018/wordml/cex" xmlns:w16cid="http://schemas.microsoft.com/office/word/2016/wordml/cid" xmlns:w16="http://schemas.microsoft.com/office/word/2018/wordml" xmlns:w16sdtdh="http://schemas.microsoft.com/office/word/2020/wordml/sdtdatahash" xmlns:w16se="http://schemas.microsoft.com/office/word/2015/wordml/symex" xmlns:wpg="http://schemas.microsoft.com/office/word/2010/wordprocessingGroup" xmlns:wpi="http://schemas.microsoft.com/office/word/2010/wordprocessingInk" xmlns:wne="http://schemas.microsoft.com/office/word/2006/wordml" xmlns:wps="http://schemas.microsoft.com/office/word/2010/wordprocessingShape" mc:Ignorable="w14 w15 w16se w16cid w16 w16cex w16sdtdh wp14">
+  <w:tbl>
+    <w:tblPr>
+      <w:tblpPr w:leftFromText="187" w:rightFromText="187" w:vertAnchor="page" w:horzAnchor="margin" w:tblpXSpec="center" w:tblpYSpec="bottom"/>
+      <w:tblW w:w="5000" w:type="pct"/>
+      <w:tblLayout w:type="fixed"/>
+      <w:tblLook w:val="04A0" w:firstRow="1" w:lastRow="0" w:firstColumn="1" w:lastColumn="0" w:noHBand="0" w:noVBand="1"/>
+    </w:tblPr>
+    <w:tblGrid>
+      <w:gridCol w:w="7258"/>
+      <w:gridCol w:w="1814"/>
+    </w:tblGrid>
+    <w:sdt>
+      <w:sdtPr>
+        <w:rPr>
+          <w:rFonts w:asciiTheme="majorHAnsi" w:eastAsiaTheme="majorEastAsia" w:hAnsiTheme="majorHAnsi" w:cstheme="majorBidi"/>
+          <w:sz w:val="20"/>
+          <w:szCs w:val="20"/>
+        </w:rPr>
+        <w:id w:val="-883404648"/>
+        <w:docPartObj>
+          <w:docPartGallery w:val="Page Numbers (Bottom of Page)"/>
+          <w:docPartUnique/>
+        </w:docPartObj>
+      </w:sdtPr>
+      <w:sdtEndPr>
+        <w:rPr>
+          <w:rFonts w:ascii="Times New Roman" w:eastAsia="Times New Roman" w:hAnsi="Times New Roman" w:cs="Times New Roman"/>
+          <w:sz w:val="24"/>
+          <w:szCs w:val="24"/>
+        </w:rPr>
+      </w:sdtEndPr>
+      <w:sdtContent>
+        <w:tr>
+          <w:trPr>
+            <w:trHeight w:val="727"/>
+          </w:trPr>
+          <w:tc>
+            <w:tcPr>
+              <w:tcW w:w="4000" w:type="pct"/>
+              <w:tcBorders>
+                <w:right w:val="triple" w:sz="4" w:space="0" w:color="4472C4" w:themeColor="accent1"/>
+              </w:tcBorders>
+            </w:tcPr>
+            <w:p>
+              <w:pPr>
+                <w:tabs>
+                  <w:tab w:val="left" w:pos="620"/>
+                  <w:tab w:val="center" w:pos="4320"/>
+                </w:tabs>
+                <w:jc w:val="right"/>
+                <w:rPr>
+                  <w:rFonts w:asciiTheme="majorHAnsi" w:eastAsiaTheme="majorEastAsia" w:hAnsiTheme="majorHAnsi" w:cstheme="majorBidi"/>
+                  <w:sz w:val="20"/>
+                  <w:szCs w:val="20"/>
+                </w:rPr>
+              </w:pPr>
+            </w:p>
+          </w:tc>
+          <w:tc>
+            <w:tcPr>
+              <w:tcW w:w="1000" w:type="pct"/>
+              <w:tcBorders>
+                <w:left w:val="triple" w:sz="4" w:space="0" w:color="4472C4" w:themeColor="accent1"/>
+              </w:tcBorders>
+            </w:tcPr>
+            <w:p>
+              <w:pPr>
+                <w:tabs>
+                  <w:tab w:val="left" w:pos="1490"/>
+                </w:tabs>
+                <w:rPr>
+                  <w:rFonts w:asciiTheme="majorHAnsi" w:eastAsiaTheme="majorEastAsia" w:hAnsiTheme="majorHAnsi" w:cstheme="majorBidi"/>
+                  <w:sz w:val="28"/>
+                  <w:szCs w:val="28"/>
+                </w:rPr>
+              </w:pPr>
+              <w:r>
+                <w:fldChar w:fldCharType="begin"/>
+              </w:r>
+              <w:r>
+                <w:instrText>PAGE    \* MERGEFORMAT</w:instrText>
+              </w:r>
+              <w:r>
+                <w:fldChar w:fldCharType="separate"/>
+              </w:r>
+              <w:r>
+                <w:rPr>
+                  <w:lang w:val="nl-NL"/>
+                </w:rPr>
+                <w:t>2</w:t>
+              </w:r>
+              <w:r>
+                <w:fldChar w:fldCharType="end"/>
+              </w:r>
+            </w:p>
+          </w:tc>
+        </w:tr>
+      </w:sdtContent>
+    </w:sdt>
+  </w:tbl>
+  <w:p>
+    <w:pPr>
+      <w:pStyle w:val="Voettekst"/>
+    </w:pPr>
+  </w:p>
+</w:ftr>
+</file>
+
+<file path=word/numbering.xml><?xml version="1.0" encoding="utf-8"?>
+<w:numbering xmlns:wpc="http://schemas.microsoft.com/office/word/2010/wordprocessingCanvas" xmlns:cx="http://schemas.microsoft.com/office/drawing/2014/chartex" xmlns:cx1="http://schemas.microsoft.com/office/drawing/2015/9/8/chartex" xmlns:cx2="http://schemas.microsoft.com/office/drawing/2015/10/21/chartex" xmlns:cx3="http://schemas.microsoft.com/office/drawing/2016/5/9/chartex" xmlns:cx4="http://schemas.microsoft.com/office/drawing/2016/5/10/chartex" xmlns:cx5="http://schemas.microsoft.com/office/drawing/2016/5/11/chartex" xmlns:cx6="http://schemas.microsoft.com/office/drawing/2016/5/12/chartex" xmlns:cx7="http://schemas.microsoft.com/office/drawing/2016/5/13/chartex" xmlns:cx8="http://schemas.microsoft.com/office/drawing/2016/5/14/chartex" xmlns:mc="http://schemas.openxmlformats.org/markup-compatibility/2006" xmlns:aink="http://schemas.microsoft.com/office/drawing/2016/ink" xmlns:am3d="http://schemas.microsoft.com/office/drawing/2017/model3d" xmlns:o="urn:schemas-microsoft-com:office:office" xmlns:r="http://schemas.openxmlformats.org/officeDocument/2006/relationships" xmlns:m="http://schemas.openxmlformats.org/officeDocument/2006/math" xmlns:v="urn:schemas-microsoft-com:vml" xmlns:wp14="http://schemas.microsoft.com/office/word/2010/wordprocessingDrawing" xmlns:wp="http://schemas.openxmlformats.org/drawingml/2006/wordprocessingDrawing" xmlns:w10="urn:schemas-microsoft-com:office:word" xmlns:w="http://schemas.openxmlformats.org/wordprocessingml/2006/main" xmlns:w14="http://schemas.microsoft.com/office/word/2010/wordml" xmlns:w15="http://schemas.microsoft.com/office/word/2012/wordml" xmlns:w16cex="http://schemas.microsoft.com/office/word/2018/wordml/cex" xmlns:w16cid="http://schemas.microsoft.com/office/word/2016/wordml/cid" xmlns:w16="http://schemas.microsoft.com/office/word/2018/wordml" xmlns:w16sdtdh="http://schemas.microsoft.com/office/word/2020/wordml/sdtdatahash" xmlns:w16se="http://schemas.microsoft.com/office/word/2015/wordml/symex" xmlns:wpg="http://schemas.microsoft.com/office/word/2010/wordprocessingGroup" xmlns:wpi="http://schemas.microsoft.com/office/word/2010/wordprocessingInk" xmlns:wne="http://schemas.microsoft.com/office/word/2006/wordml" xmlns:wps="http://schemas.microsoft.com/office/word/2010/wordprocessingShape" mc:Ignorable="w14 w15 w16se w16cid w16 w16cex w16sdtdh wp14">
+  <w:abstractNum w:abstractNumId="0" w15:restartNumberingAfterBreak="0">
+    <w:nsid w:val="1AC36311"/>
+    <w:multiLevelType w:val="hybridMultilevel"/>
+    <w:tmpl w:val="090A059A"/>
+    <w:lvl w:ilvl="0" w:tplc="08130001">
+      <w:start w:val="1"/>
+      <w:numFmt w:val="bullet"/>
+      <w:lvlText w:val=""/>
+      <w:lvlJc w:val="left"/>
+      <w:pPr>
+        <w:ind w:left="720" w:hanging="360"/>
+      </w:pPr>
+      <w:rPr>
+        <w:rFonts w:ascii="Symbol" w:hAnsi="Symbol" w:hint="default"/>
+      </w:rPr>
+    </w:lvl>
+    <w:lvl w:ilvl="1" w:tplc="08130003" w:tentative="1">
+      <w:start w:val="1"/>
+      <w:numFmt w:val="bullet"/>
+      <w:lvlText w:val="o"/>
+      <w:lvlJc w:val="left"/>
+      <w:pPr>
+        <w:ind w:left="1440" w:hanging="360"/>
+      </w:pPr>
+      <w:rPr>
+        <w:rFonts w:ascii="Courier New" w:hAnsi="Courier New" w:cs="Courier New" w:hint="default"/>
+      </w:rPr>
+    </w:lvl>
+    <w:lvl w:ilvl="2" w:tplc="08130005" w:tentative="1">
+      <w:start w:val="1"/>
+      <w:numFmt w:val="bullet"/>
+      <w:lvlText w:val=""/>
+      <w:lvlJc w:val="left"/>
+      <w:pPr>
+        <w:ind w:left="2160" w:hanging="360"/>
+      </w:pPr>
+      <w:rPr>
+        <w:rFonts w:ascii="Wingdings" w:hAnsi="Wingdings" w:hint="default"/>
+      </w:rPr>
+    </w:lvl>
+    <w:lvl w:ilvl="3" w:tplc="08130001" w:tentative="1">
+      <w:start w:val="1"/>
+      <w:numFmt w:val="bullet"/>
+      <w:lvlText w:val=""/>
+      <w:lvlJc w:val="left"/>
+      <w:pPr>
+        <w:ind w:left="2880" w:hanging="360"/>
+      </w:pPr>
+      <w:rPr>
+        <w:rFonts w:ascii="Symbol" w:hAnsi="Symbol" w:hint="default"/>
+      </w:rPr>
+    </w:lvl>
+    <w:lvl w:ilvl="4" w:tplc="08130003" w:tentative="1">
+      <w:start w:val="1"/>
+      <w:numFmt w:val="bullet"/>
+      <w:lvlText w:val="o"/>
+      <w:lvlJc w:val="left"/>
+      <w:pPr>
+        <w:ind w:left="3600" w:hanging="360"/>
+      </w:pPr>
+      <w:rPr>
+        <w:rFonts w:ascii="Courier New" w:hAnsi="Courier New" w:cs="Courier New" w:hint="default"/>
+      </w:rPr>
+    </w:lvl>
+    <w:lvl w:ilvl="5" w:tplc="08130005" w:tentative="1">
+      <w:start w:val="1"/>
+      <w:numFmt w:val="bullet"/>
+      <w:lvlText w:val=""/>
+      <w:lvlJc w:val="left"/>
+      <w:pPr>
+        <w:ind w:left="4320" w:hanging="360"/>
+      </w:pPr>
+      <w:rPr>
+        <w:rFonts w:ascii="Wingdings" w:hAnsi="Wingdings" w:hint="default"/>
+      </w:rPr>
+    </w:lvl>
+    <w:lvl w:ilvl="6" w:tplc="08130001" w:tentative="1">
+      <w:start w:val="1"/>
+      <w:numFmt w:val="bullet"/>
+      <w:lvlText w:val=""/>
+      <w:lvlJc w:val="left"/>
+      <w:pPr>
+        <w:ind w:left="5040" w:hanging="360"/>
+      </w:pPr>
+      <w:rPr>
+        <w:rFonts w:ascii="Symbol" w:hAnsi="Symbol" w:hint="default"/>
+      </w:rPr>
+    </w:lvl>
+    <w:lvl w:ilvl="7" w:tplc="08130003" w:tentative="1">
+      <w:start w:val="1"/>
+      <w:numFmt w:val="bullet"/>
+      <w:lvlText w:val="o"/>
+      <w:lvlJc w:val="left"/>
+      <w:pPr>
+        <w:ind w:left="5760" w:hanging="360"/>
+      </w:pPr>
+      <w:rPr>
+        <w:rFonts w:ascii="Courier New" w:hAnsi="Courier New" w:cs="Courier New" w:hint="default"/>
+      </w:rPr>
+    </w:lvl>
+    <w:lvl w:ilvl="8" w:tplc="08130005" w:tentative="1">
+      <w:start w:val="1"/>
+      <w:numFmt w:val="bullet"/>
+      <w:lvlText w:val=""/>
+      <w:lvlJc w:val="left"/>
+      <w:pPr>
+        <w:ind w:left="6480" w:hanging="360"/>
+      </w:pPr>
+      <w:rPr>
+        <w:rFonts w:ascii="Wingdings" w:hAnsi="Wingdings" w:hint="default"/>
+      </w:rPr>
+    </w:lvl>
+  </w:abstractNum>
+  <w:abstractNum w:abstractNumId="1" w15:restartNumberingAfterBreak="0">
+    <w:nsid w:val="4C7C6B2D"/>
+    <w:multiLevelType w:val="hybridMultilevel"/>
+    <w:tmpl w:val="FCD62F6E"/>
+    <w:lvl w:ilvl="0" w:tplc="08130001">
+      <w:start w:val="1"/>
+      <w:numFmt w:val="bullet"/>
+      <w:lvlText w:val=""/>
+      <w:lvlJc w:val="left"/>
+      <w:pPr>
+        <w:ind w:left="720" w:hanging="360"/>
+      </w:pPr>
+      <w:rPr>
+        <w:rFonts w:ascii="Symbol" w:hAnsi="Symbol" w:hint="default"/>
+      </w:rPr>
+    </w:lvl>
+    <w:lvl w:ilvl="1" w:tplc="08130003" w:tentative="1">
+      <w:start w:val="1"/>
+      <w:numFmt w:val="bullet"/>
+      <w:lvlText w:val="o"/>
+      <w:lvlJc w:val="left"/>
+      <w:pPr>
+        <w:ind w:left="1440" w:hanging="360"/>
+      </w:pPr>
+      <w:rPr>
+        <w:rFonts w:ascii="Courier New" w:hAnsi="Courier New" w:cs="Courier New" w:hint="default"/>
+      </w:rPr>
+    </w:lvl>
+    <w:lvl w:ilvl="2" w:tplc="08130005" w:tentative="1">
+      <w:start w:val="1"/>
+      <w:numFmt w:val="bullet"/>
+      <w:lvlText w:val=""/>
+      <w:lvlJc w:val="left"/>
+      <w:pPr>
+        <w:ind w:left="2160" w:hanging="360"/>
+      </w:pPr>
+      <w:rPr>
+        <w:rFonts w:ascii="Wingdings" w:hAnsi="Wingdings" w:hint="default"/>
+      </w:rPr>
+    </w:lvl>
+    <w:lvl w:ilvl="3" w:tplc="08130001" w:tentative="1">
+      <w:start w:val="1"/>
+      <w:numFmt w:val="bullet"/>
+      <w:lvlText w:val=""/>
+      <w:lvlJc w:val="left"/>
+      <w:pPr>
+        <w:ind w:left="2880" w:hanging="360"/>
+      </w:pPr>
+      <w:rPr>
+        <w:rFonts w:ascii="Symbol" w:hAnsi="Symbol" w:hint="default"/>
+      </w:rPr>
+    </w:lvl>
+    <w:lvl w:ilvl="4" w:tplc="08130003" w:tentative="1">
+      <w:start w:val="1"/>
+      <w:numFmt w:val="bullet"/>
+      <w:lvlText w:val="o"/>
+      <w:lvlJc w:val="left"/>
+      <w:pPr>
+        <w:ind w:left="3600" w:hanging="360"/>
+      </w:pPr>
+      <w:rPr>
+        <w:rFonts w:ascii="Courier New" w:hAnsi="Courier New" w:cs="Courier New" w:hint="default"/>
+      </w:rPr>
+    </w:lvl>
+    <w:lvl w:ilvl="5" w:tplc="08130005" w:tentative="1">
+      <w:start w:val="1"/>
+      <w:numFmt w:val="bullet"/>
+      <w:lvlText w:val=""/>
+      <w:lvlJc w:val="left"/>
+      <w:pPr>
+        <w:ind w:left="4320" w:hanging="360"/>
+      </w:pPr>
+      <w:rPr>
+        <w:rFonts w:ascii="Wingdings" w:hAnsi="Wingdings" w:hint="default"/>
+      </w:rPr>
+    </w:lvl>
+    <w:lvl w:ilvl="6" w:tplc="08130001" w:tentative="1">
+      <w:start w:val="1"/>
+      <w:numFmt w:val="bullet"/>
+      <w:lvlText w:val=""/>
+      <w:lvlJc w:val="left"/>
+      <w:pPr>
+        <w:ind w:left="5040" w:hanging="360"/>
+      </w:pPr>
+      <w:rPr>
+        <w:rFonts w:ascii="Symbol" w:hAnsi="Symbol" w:hint="default"/>
+      </w:rPr>
+    </w:lvl>
+    <w:lvl w:ilvl="7" w:tplc="08130003" w:tentative="1">
+      <w:start w:val="1"/>
+      <w:numFmt w:val="bullet"/>
+      <w:lvlText w:val="o"/>
+      <w:lvlJc w:val="left"/>
+      <w:pPr>
+        <w:ind w:left="5760" w:hanging="360"/>
+      </w:pPr>
+      <w:rPr>
+        <w:rFonts w:ascii="Courier New" w:hAnsi="Courier New" w:cs="Courier New" w:hint="default"/>
+      </w:rPr>
+    </w:lvl>
+    <w:lvl w:ilvl="8" w:tplc="08130005" w:tentative="1">
+      <w:start w:val="1"/>
+      <w:numFmt w:val="bullet"/>
+      <w:lvlText w:val=""/>
+      <w:lvlJc w:val="left"/>
+      <w:pPr>
+        <w:ind w:left="6480" w:hanging="360"/>
+      </w:pPr>
+      <w:rPr>
+        <w:rFonts w:ascii="Wingdings" w:hAnsi="Wingdings" w:hint="default"/>
+      </w:rPr>
+    </w:lvl>
+  </w:abstractNum>
+  <w:num w:numId="1">
+    <w:abstractNumId w:val="1"/>
+  </w:num>
+  <w:num w:numId="2">
+    <w:abstractNumId w:val="0"/>
+  </w:num>
+</w:numbering>
 </file>
 
 <file path=word/styles.xml><?xml version="1.0" encoding="utf-8"?>
@@ -429,9 +1752,38 @@
   <w:style w:type="paragraph" w:default="1" w:styleId="Standaard">
     <w:name w:val="Normal"/>
     <w:qFormat/>
+    <w:rsid w:val="009C6672"/>
+    <w:pPr>
+      <w:spacing w:after="0" w:line="240" w:lineRule="auto"/>
+      <w:jc w:val="both"/>
+    </w:pPr>
     <w:rPr>
+      <w:rFonts w:ascii="Times New Roman" w:eastAsia="Times New Roman" w:hAnsi="Times New Roman" w:cs="Times New Roman"/>
       <w:noProof/>
-      <w:lang w:val="en-US"/>
+      <w:sz w:val="24"/>
+      <w:szCs w:val="24"/>
+      <w:lang w:eastAsia="nl-BE"/>
+    </w:rPr>
+  </w:style>
+  <w:style w:type="paragraph" w:styleId="Kop1">
+    <w:name w:val="heading 1"/>
+    <w:basedOn w:val="Standaard"/>
+    <w:next w:val="Standaard"/>
+    <w:link w:val="Kop1Char"/>
+    <w:uiPriority w:val="9"/>
+    <w:qFormat/>
+    <w:rsid w:val="009C6672"/>
+    <w:pPr>
+      <w:keepNext/>
+      <w:keepLines/>
+      <w:spacing w:before="240"/>
+      <w:outlineLvl w:val="0"/>
+    </w:pPr>
+    <w:rPr>
+      <w:rFonts w:asciiTheme="majorHAnsi" w:eastAsiaTheme="majorEastAsia" w:hAnsiTheme="majorHAnsi" w:cstheme="majorBidi"/>
+      <w:color w:val="2F5496" w:themeColor="accent1" w:themeShade="BF"/>
+      <w:sz w:val="32"/>
+      <w:szCs w:val="32"/>
     </w:rPr>
   </w:style>
   <w:style w:type="character" w:default="1" w:styleId="Standaardalinea-lettertype">
@@ -460,6 +1812,216 @@
     <w:uiPriority w:val="99"/>
     <w:semiHidden/>
     <w:unhideWhenUsed/>
+  </w:style>
+  <w:style w:type="paragraph" w:styleId="Koptekst">
+    <w:name w:val="header"/>
+    <w:basedOn w:val="Standaard"/>
+    <w:link w:val="KoptekstChar"/>
+    <w:uiPriority w:val="99"/>
+    <w:unhideWhenUsed/>
+    <w:rsid w:val="009C6672"/>
+    <w:pPr>
+      <w:tabs>
+        <w:tab w:val="center" w:pos="4536"/>
+        <w:tab w:val="right" w:pos="9072"/>
+      </w:tabs>
+    </w:pPr>
+  </w:style>
+  <w:style w:type="character" w:customStyle="1" w:styleId="KoptekstChar">
+    <w:name w:val="Koptekst Char"/>
+    <w:basedOn w:val="Standaardalinea-lettertype"/>
+    <w:link w:val="Koptekst"/>
+    <w:uiPriority w:val="99"/>
+    <w:rsid w:val="009C6672"/>
+    <w:rPr>
+      <w:rFonts w:ascii="Times New Roman" w:eastAsia="Times New Roman" w:hAnsi="Times New Roman" w:cs="Times New Roman"/>
+      <w:noProof/>
+      <w:sz w:val="24"/>
+      <w:szCs w:val="24"/>
+      <w:lang w:eastAsia="nl-BE"/>
+    </w:rPr>
+  </w:style>
+  <w:style w:type="paragraph" w:styleId="Voettekst">
+    <w:name w:val="footer"/>
+    <w:basedOn w:val="Standaard"/>
+    <w:link w:val="VoettekstChar"/>
+    <w:uiPriority w:val="99"/>
+    <w:unhideWhenUsed/>
+    <w:rsid w:val="009C6672"/>
+    <w:pPr>
+      <w:tabs>
+        <w:tab w:val="center" w:pos="4536"/>
+        <w:tab w:val="right" w:pos="9072"/>
+      </w:tabs>
+    </w:pPr>
+  </w:style>
+  <w:style w:type="character" w:customStyle="1" w:styleId="VoettekstChar">
+    <w:name w:val="Voettekst Char"/>
+    <w:basedOn w:val="Standaardalinea-lettertype"/>
+    <w:link w:val="Voettekst"/>
+    <w:uiPriority w:val="99"/>
+    <w:rsid w:val="009C6672"/>
+    <w:rPr>
+      <w:rFonts w:ascii="Times New Roman" w:eastAsia="Times New Roman" w:hAnsi="Times New Roman" w:cs="Times New Roman"/>
+      <w:noProof/>
+      <w:sz w:val="24"/>
+      <w:szCs w:val="24"/>
+      <w:lang w:eastAsia="nl-BE"/>
+    </w:rPr>
+  </w:style>
+  <w:style w:type="paragraph" w:customStyle="1" w:styleId="Hoofdtitel">
+    <w:name w:val="Hoofdtitel"/>
+    <w:basedOn w:val="Standaard"/>
+    <w:link w:val="HoofdtitelChar"/>
+    <w:qFormat/>
+    <w:rsid w:val="009C6672"/>
+    <w:pPr>
+      <w:jc w:val="center"/>
+    </w:pPr>
+    <w:rPr>
+      <w:rFonts w:ascii="Century Schoolbook" w:hAnsi="Century Schoolbook"/>
+      <w:sz w:val="40"/>
+      <w:szCs w:val="40"/>
+    </w:rPr>
+  </w:style>
+  <w:style w:type="character" w:customStyle="1" w:styleId="HoofdtitelChar">
+    <w:name w:val="Hoofdtitel Char"/>
+    <w:basedOn w:val="Standaardalinea-lettertype"/>
+    <w:link w:val="Hoofdtitel"/>
+    <w:rsid w:val="009C6672"/>
+    <w:rPr>
+      <w:rFonts w:ascii="Century Schoolbook" w:eastAsia="Times New Roman" w:hAnsi="Century Schoolbook" w:cs="Times New Roman"/>
+      <w:noProof/>
+      <w:sz w:val="40"/>
+      <w:szCs w:val="40"/>
+      <w:lang w:eastAsia="nl-BE"/>
+    </w:rPr>
+  </w:style>
+  <w:style w:type="paragraph" w:styleId="Ondertitel">
+    <w:name w:val="Subtitle"/>
+    <w:basedOn w:val="Standaard"/>
+    <w:next w:val="Standaard"/>
+    <w:link w:val="OndertitelChar"/>
+    <w:uiPriority w:val="11"/>
+    <w:qFormat/>
+    <w:rsid w:val="009C6672"/>
+    <w:pPr>
+      <w:jc w:val="center"/>
+    </w:pPr>
+    <w:rPr>
+      <w:rFonts w:ascii="Century Schoolbook" w:hAnsi="Century Schoolbook"/>
+      <w:sz w:val="32"/>
+      <w:szCs w:val="32"/>
+    </w:rPr>
+  </w:style>
+  <w:style w:type="character" w:customStyle="1" w:styleId="OndertitelChar">
+    <w:name w:val="Ondertitel Char"/>
+    <w:basedOn w:val="Standaardalinea-lettertype"/>
+    <w:link w:val="Ondertitel"/>
+    <w:uiPriority w:val="11"/>
+    <w:rsid w:val="009C6672"/>
+    <w:rPr>
+      <w:rFonts w:ascii="Century Schoolbook" w:eastAsia="Times New Roman" w:hAnsi="Century Schoolbook" w:cs="Times New Roman"/>
+      <w:noProof/>
+      <w:sz w:val="32"/>
+      <w:szCs w:val="32"/>
+      <w:lang w:eastAsia="nl-BE"/>
+    </w:rPr>
+  </w:style>
+  <w:style w:type="paragraph" w:customStyle="1" w:styleId="OnderOndertitel">
+    <w:name w:val="OnderOndertitel"/>
+    <w:basedOn w:val="Standaard"/>
+    <w:link w:val="OnderOndertitelChar"/>
+    <w:qFormat/>
+    <w:rsid w:val="009C6672"/>
+    <w:pPr>
+      <w:jc w:val="center"/>
+    </w:pPr>
+    <w:rPr>
+      <w:rFonts w:ascii="Century Schoolbook" w:hAnsi="Century Schoolbook"/>
+    </w:rPr>
+  </w:style>
+  <w:style w:type="paragraph" w:customStyle="1" w:styleId="Auteurs">
+    <w:name w:val="Auteurs"/>
+    <w:basedOn w:val="Standaard"/>
+    <w:link w:val="AuteursChar"/>
+    <w:qFormat/>
+    <w:rsid w:val="009C6672"/>
+    <w:pPr>
+      <w:tabs>
+        <w:tab w:val="left" w:pos="6804"/>
+      </w:tabs>
+      <w:spacing w:after="360"/>
+      <w:ind w:left="5670"/>
+    </w:pPr>
+    <w:rPr>
+      <w:rFonts w:ascii="Century Schoolbook" w:hAnsi="Century Schoolbook"/>
+      <w:szCs w:val="36"/>
+    </w:rPr>
+  </w:style>
+  <w:style w:type="character" w:customStyle="1" w:styleId="OnderOndertitelChar">
+    <w:name w:val="OnderOndertitel Char"/>
+    <w:basedOn w:val="Standaardalinea-lettertype"/>
+    <w:link w:val="OnderOndertitel"/>
+    <w:rsid w:val="009C6672"/>
+    <w:rPr>
+      <w:rFonts w:ascii="Century Schoolbook" w:eastAsia="Times New Roman" w:hAnsi="Century Schoolbook" w:cs="Times New Roman"/>
+      <w:noProof/>
+      <w:sz w:val="24"/>
+      <w:szCs w:val="24"/>
+      <w:lang w:eastAsia="nl-BE"/>
+    </w:rPr>
+  </w:style>
+  <w:style w:type="character" w:customStyle="1" w:styleId="AuteursChar">
+    <w:name w:val="Auteurs Char"/>
+    <w:basedOn w:val="Standaardalinea-lettertype"/>
+    <w:link w:val="Auteurs"/>
+    <w:rsid w:val="009C6672"/>
+    <w:rPr>
+      <w:rFonts w:ascii="Century Schoolbook" w:eastAsia="Times New Roman" w:hAnsi="Century Schoolbook" w:cs="Times New Roman"/>
+      <w:noProof/>
+      <w:sz w:val="24"/>
+      <w:szCs w:val="36"/>
+      <w:lang w:eastAsia="nl-BE"/>
+    </w:rPr>
+  </w:style>
+  <w:style w:type="character" w:customStyle="1" w:styleId="Kop1Char">
+    <w:name w:val="Kop 1 Char"/>
+    <w:basedOn w:val="Standaardalinea-lettertype"/>
+    <w:link w:val="Kop1"/>
+    <w:uiPriority w:val="9"/>
+    <w:rsid w:val="009C6672"/>
+    <w:rPr>
+      <w:rFonts w:asciiTheme="majorHAnsi" w:eastAsiaTheme="majorEastAsia" w:hAnsiTheme="majorHAnsi" w:cstheme="majorBidi"/>
+      <w:noProof/>
+      <w:color w:val="2F5496" w:themeColor="accent1" w:themeShade="BF"/>
+      <w:sz w:val="32"/>
+      <w:szCs w:val="32"/>
+      <w:lang w:eastAsia="nl-BE"/>
+    </w:rPr>
+  </w:style>
+  <w:style w:type="paragraph" w:styleId="Lijstalinea">
+    <w:name w:val="List Paragraph"/>
+    <w:basedOn w:val="Standaard"/>
+    <w:uiPriority w:val="34"/>
+    <w:qFormat/>
+    <w:rsid w:val="00976CAD"/>
+    <w:pPr>
+      <w:ind w:left="720"/>
+      <w:contextualSpacing/>
+    </w:pPr>
+  </w:style>
+  <w:style w:type="character" w:styleId="Hyperlink">
+    <w:name w:val="Hyperlink"/>
+    <w:basedOn w:val="Standaardalinea-lettertype"/>
+    <w:uiPriority w:val="99"/>
+    <w:semiHidden/>
+    <w:unhideWhenUsed/>
+    <w:rsid w:val="00D63D8E"/>
+    <w:rPr>
+      <w:color w:val="0000FF"/>
+      <w:u w:val="single"/>
+    </w:rPr>
   </w:style>
 </w:styles>
 </file>

</xml_diff>

<commit_message>
readme voor aerts update
</commit_message>
<xml_diff>
--- a/Readme_voor_Aerts.docx
+++ b/Readme_voor_Aerts.docx
@@ -100,7 +100,7 @@
                           <pic:cNvPicPr/>
                         </pic:nvPicPr>
                         <pic:blipFill rotWithShape="1">
-                          <a:blip r:embed="rId5" cstate="print">
+                          <a:blip r:embed="rId7" cstate="print">
                             <a:extLst>
                               <a:ext uri="{28A0092B-C50C-407E-A947-70E740481C1C}">
                                 <a14:useLocalDpi xmlns:a14="http://schemas.microsoft.com/office/drawing/2010/main" val="0"/>
@@ -170,11 +170,11 @@
                           </pic:cNvPicPr>
                         </pic:nvPicPr>
                         <pic:blipFill rotWithShape="1">
-                          <a:blip r:embed="rId6">
+                          <a:blip r:embed="rId8">
                             <a:extLst>
                               <a:ext uri="{BEBA8EAE-BF5A-486C-A8C5-ECC9F3942E4B}">
                                 <a14:imgProps xmlns:a14="http://schemas.microsoft.com/office/drawing/2010/main">
-                                  <a14:imgLayer r:embed="rId7">
+                                  <a14:imgLayer r:embed="rId9">
                                     <a14:imgEffect>
                                       <a14:saturation sat="0"/>
                                     </a14:imgEffect>
@@ -300,7 +300,7 @@
                     </pic:cNvPicPr>
                   </pic:nvPicPr>
                   <pic:blipFill>
-                    <a:blip r:embed="rId8" cstate="print">
+                    <a:blip r:embed="rId10" cstate="print">
                       <a:extLst>
                         <a:ext uri="{28A0092B-C50C-407E-A947-70E740481C1C}">
                           <a14:useLocalDpi xmlns:a14="http://schemas.microsoft.com/office/drawing/2010/main" val="0"/>
@@ -381,7 +381,7 @@
                     </pic:cNvPicPr>
                   </pic:nvPicPr>
                   <pic:blipFill>
-                    <a:blip r:embed="rId9">
+                    <a:blip r:embed="rId11">
                       <a:extLst>
                         <a:ext uri="{28A0092B-C50C-407E-A947-70E740481C1C}">
                           <a14:useLocalDpi xmlns:a14="http://schemas.microsoft.com/office/drawing/2010/main" val="0"/>
@@ -556,7 +556,13 @@
     <w:p/>
     <w:p>
       <w:r>
-        <w:t>Het project is gemaakt aan de hand van het Laravel Framework en is ontwikkeld in drie verschillende Docker containers:</w:t>
+        <w:t xml:space="preserve">Het project is gemaakt aan de hand van het Laravel Framework en is ontwikkeld in </w:t>
+      </w:r>
+      <w:r>
+        <w:t>vier</w:t>
+      </w:r>
+      <w:r>
+        <w:t xml:space="preserve"> verschillende Docker containers:</w:t>
       </w:r>
     </w:p>
     <w:p>
@@ -601,6 +607,18 @@
         <w:t xml:space="preserve"> database voor de activiteiten</w:t>
       </w:r>
     </w:p>
+    <w:p>
+      <w:pPr>
+        <w:pStyle w:val="Lijstalinea"/>
+        <w:numPr>
+          <w:ilvl w:val="0"/>
+          <w:numId w:val="1"/>
+        </w:numPr>
+      </w:pPr>
+      <w:r>
+        <w:t>De SOAP service voor info over het weer.</w:t>
+      </w:r>
+    </w:p>
     <w:p/>
     <w:p>
       <w:r>
@@ -610,7 +628,13 @@
     <w:p/>
     <w:p>
       <w:r>
-        <w:t>Het Laravelproject bevat verschillende tabbladen:</w:t>
+        <w:t xml:space="preserve">Het </w:t>
+      </w:r>
+      <w:r>
+        <w:t xml:space="preserve">de website van het </w:t>
+      </w:r>
+      <w:r>
+        <w:t>Laravelproject bevat verschillende tabbladen:</w:t>
       </w:r>
     </w:p>
     <w:p/>
@@ -727,7 +751,29 @@
         <w:t xml:space="preserve">Python. De service is terug te vinden op Heroku. De pagina geeft </w:t>
       </w:r>
       <w:r>
-        <w:t>ook het weerbericht weer wat opgehaald wordt van ‘weerlive.nl’. Leden kunnen zichzelf inschrijven waarna hun ID opgeslagen wordt in de MariaDB database. Een zelfgemaakte REST-API geeft op basis van je locatie</w:t>
+        <w:t xml:space="preserve">ook het weerbericht weer wat opgehaald wordt </w:t>
+      </w:r>
+      <w:r>
+        <w:t xml:space="preserve">via een REST service </w:t>
+      </w:r>
+      <w:r>
+        <w:t xml:space="preserve">van ‘weerlive.nl’. </w:t>
+      </w:r>
+      <w:r>
+        <w:t xml:space="preserve">Een SOAP service geeft wat extra informatie over het weer gebaseerd op de temperatuur en de kans op regen. </w:t>
+      </w:r>
+      <w:r>
+        <w:t xml:space="preserve">Leden kunnen zichzelf inschrijven </w:t>
+      </w:r>
+      <w:r>
+        <w:t>voor een activiteit w</w:t>
+      </w:r>
+      <w:r>
+        <w:t xml:space="preserve">aarna hun ID opgeslagen wordt in de MariaDB database. Een zelfgemaakte REST-API geeft op basis van je </w:t>
+      </w:r>
+      <w:r>
+        <w:lastRenderedPageBreak/>
+        <w:t>locatie</w:t>
       </w:r>
       <w:r>
         <w:t xml:space="preserve">, de </w:t>
@@ -826,10 +872,7 @@
         <w:t>De contact pagina voert een POST-request uit naar ‘</w:t>
       </w:r>
       <w:r>
-        <w:t>formsubmit.co</w:t>
-      </w:r>
-      <w:r>
-        <w:t>’. Deze website verstuurt de ingevulde velden door naar het ingegeven e-mail adres.</w:t>
+        <w:t>formsubmit.co’. Deze website verstuurt de ingevulde velden door naar het ingegeven e-mail adres.</w:t>
       </w:r>
     </w:p>
     <w:p>
@@ -861,8 +904,13 @@
         <w:t>SOAP database</w:t>
       </w:r>
     </w:p>
-    <w:p/>
-    <w:p/>
+    <w:p>
+      <w:pPr>
+        <w:rPr>
+          <w:u w:val="single"/>
+        </w:rPr>
+      </w:pPr>
+    </w:p>
     <w:p>
       <w:pPr>
         <w:pStyle w:val="Lijstalinea"/>
@@ -878,6 +926,44 @@
         <w:rPr>
           <w:u w:val="single"/>
         </w:rPr>
+        <w:t>SOAP weerinfo</w:t>
+      </w:r>
+    </w:p>
+    <w:p>
+      <w:pPr>
+        <w:pStyle w:val="Lijstalinea"/>
+        <w:rPr>
+          <w:u w:val="single"/>
+        </w:rPr>
+      </w:pPr>
+      <w:r>
+        <w:t xml:space="preserve">Eigen documentatie: </w:t>
+      </w:r>
+      <w:hyperlink r:id="rId12" w:history="1">
+        <w:r>
+          <w:rPr>
+            <w:rStyle w:val="Hyperlink"/>
+          </w:rPr>
+          <w:t>https://sgvd-maps.herokuapp.com/documentation_weather</w:t>
+        </w:r>
+      </w:hyperlink>
+    </w:p>
+    <w:p/>
+    <w:p>
+      <w:pPr>
+        <w:pStyle w:val="Lijstalinea"/>
+        <w:numPr>
+          <w:ilvl w:val="0"/>
+          <w:numId w:val="2"/>
+        </w:numPr>
+        <w:rPr>
+          <w:u w:val="single"/>
+        </w:rPr>
+      </w:pPr>
+      <w:r>
+        <w:rPr>
+          <w:u w:val="single"/>
+        </w:rPr>
         <w:t>REST API routebeschrijving</w:t>
       </w:r>
     </w:p>
@@ -888,7 +974,7 @@
       <w:r>
         <w:t xml:space="preserve">Website: </w:t>
       </w:r>
-      <w:hyperlink r:id="rId10" w:history="1">
+      <w:hyperlink r:id="rId13" w:history="1">
         <w:r>
           <w:t>https://openrouteservice.org/</w:t>
         </w:r>
@@ -897,6 +983,9 @@
     <w:p>
       <w:pPr>
         <w:ind w:left="708"/>
+        <w:rPr>
+          <w:rStyle w:val="Hyperlink"/>
+        </w:rPr>
       </w:pPr>
       <w:r>
         <w:t>Eigen documentatie</w:t>
@@ -904,8 +993,19 @@
       <w:r>
         <w:t xml:space="preserve">: </w:t>
       </w:r>
-      <w:r>
-        <w:t>https://sgvd-maps.herokuapp.com/documentation</w:t>
+      <w:hyperlink r:id="rId14" w:history="1">
+        <w:r>
+          <w:rPr>
+            <w:rStyle w:val="Hyperlink"/>
+          </w:rPr>
+          <w:t>https://sgvd-maps.herokuapp.com/documentation</w:t>
+        </w:r>
+      </w:hyperlink>
+      <w:r>
+        <w:rPr>
+          <w:rStyle w:val="Hyperlink"/>
+        </w:rPr>
+        <w:t>_maps</w:t>
       </w:r>
     </w:p>
     <w:p/>
@@ -951,7 +1051,7 @@
       <w:pPr>
         <w:ind w:left="708"/>
       </w:pPr>
-      <w:hyperlink r:id="rId11" w:history="1">
+      <w:hyperlink r:id="rId15" w:history="1">
         <w:r>
           <w:t>http://weerlive.nl/delen.php</w:t>
         </w:r>
@@ -996,7 +1096,7 @@
       </w:pPr>
     </w:p>
     <w:sectPr>
-      <w:footerReference w:type="default" r:id="rId12"/>
+      <w:footerReference w:type="default" r:id="rId16"/>
       <w:pgSz w:w="11906" w:h="16838"/>
       <w:pgMar w:top="1417" w:right="1417" w:bottom="1417" w:left="1417" w:header="708" w:footer="708" w:gutter="0"/>
       <w:cols w:space="708"/>
@@ -1005,6 +1105,25 @@
     </w:sectPr>
   </w:body>
 </w:document>
+</file>
+
+<file path=word/endnotes.xml><?xml version="1.0" encoding="utf-8"?>
+<w:endnotes xmlns:wpc="http://schemas.microsoft.com/office/word/2010/wordprocessingCanvas" xmlns:cx="http://schemas.microsoft.com/office/drawing/2014/chartex" xmlns:cx1="http://schemas.microsoft.com/office/drawing/2015/9/8/chartex" xmlns:cx2="http://schemas.microsoft.com/office/drawing/2015/10/21/chartex" xmlns:cx3="http://schemas.microsoft.com/office/drawing/2016/5/9/chartex" xmlns:cx4="http://schemas.microsoft.com/office/drawing/2016/5/10/chartex" xmlns:cx5="http://schemas.microsoft.com/office/drawing/2016/5/11/chartex" xmlns:cx6="http://schemas.microsoft.com/office/drawing/2016/5/12/chartex" xmlns:cx7="http://schemas.microsoft.com/office/drawing/2016/5/13/chartex" xmlns:cx8="http://schemas.microsoft.com/office/drawing/2016/5/14/chartex" xmlns:mc="http://schemas.openxmlformats.org/markup-compatibility/2006" xmlns:aink="http://schemas.microsoft.com/office/drawing/2016/ink" xmlns:am3d="http://schemas.microsoft.com/office/drawing/2017/model3d" xmlns:o="urn:schemas-microsoft-com:office:office" xmlns:r="http://schemas.openxmlformats.org/officeDocument/2006/relationships" xmlns:m="http://schemas.openxmlformats.org/officeDocument/2006/math" xmlns:v="urn:schemas-microsoft-com:vml" xmlns:wp14="http://schemas.microsoft.com/office/word/2010/wordprocessingDrawing" xmlns:wp="http://schemas.openxmlformats.org/drawingml/2006/wordprocessingDrawing" xmlns:w10="urn:schemas-microsoft-com:office:word" xmlns:w="http://schemas.openxmlformats.org/wordprocessingml/2006/main" xmlns:w14="http://schemas.microsoft.com/office/word/2010/wordml" xmlns:w15="http://schemas.microsoft.com/office/word/2012/wordml" xmlns:w16cex="http://schemas.microsoft.com/office/word/2018/wordml/cex" xmlns:w16cid="http://schemas.microsoft.com/office/word/2016/wordml/cid" xmlns:w16="http://schemas.microsoft.com/office/word/2018/wordml" xmlns:w16sdtdh="http://schemas.microsoft.com/office/word/2020/wordml/sdtdatahash" xmlns:w16se="http://schemas.microsoft.com/office/word/2015/wordml/symex" xmlns:wpg="http://schemas.microsoft.com/office/word/2010/wordprocessingGroup" xmlns:wpi="http://schemas.microsoft.com/office/word/2010/wordprocessingInk" xmlns:wne="http://schemas.microsoft.com/office/word/2006/wordml" xmlns:wps="http://schemas.microsoft.com/office/word/2010/wordprocessingShape" mc:Ignorable="w14 w15 w16se w16cid w16 w16cex w16sdtdh wp14">
+  <w:endnote w:type="separator" w:id="-1">
+    <w:p>
+      <w:r>
+        <w:separator/>
+      </w:r>
+    </w:p>
+  </w:endnote>
+  <w:endnote w:type="continuationSeparator" w:id="0">
+    <w:p>
+      <w:r>
+        <w:continuationSeparator/>
+      </w:r>
+    </w:p>
+  </w:endnote>
+</w:endnotes>
 </file>
 
 <file path=word/footer1.xml><?xml version="1.0" encoding="utf-8"?>
@@ -1115,6 +1234,25 @@
     </w:pPr>
   </w:p>
 </w:ftr>
+</file>
+
+<file path=word/footnotes.xml><?xml version="1.0" encoding="utf-8"?>
+<w:footnotes xmlns:wpc="http://schemas.microsoft.com/office/word/2010/wordprocessingCanvas" xmlns:cx="http://schemas.microsoft.com/office/drawing/2014/chartex" xmlns:cx1="http://schemas.microsoft.com/office/drawing/2015/9/8/chartex" xmlns:cx2="http://schemas.microsoft.com/office/drawing/2015/10/21/chartex" xmlns:cx3="http://schemas.microsoft.com/office/drawing/2016/5/9/chartex" xmlns:cx4="http://schemas.microsoft.com/office/drawing/2016/5/10/chartex" xmlns:cx5="http://schemas.microsoft.com/office/drawing/2016/5/11/chartex" xmlns:cx6="http://schemas.microsoft.com/office/drawing/2016/5/12/chartex" xmlns:cx7="http://schemas.microsoft.com/office/drawing/2016/5/13/chartex" xmlns:cx8="http://schemas.microsoft.com/office/drawing/2016/5/14/chartex" xmlns:mc="http://schemas.openxmlformats.org/markup-compatibility/2006" xmlns:aink="http://schemas.microsoft.com/office/drawing/2016/ink" xmlns:am3d="http://schemas.microsoft.com/office/drawing/2017/model3d" xmlns:o="urn:schemas-microsoft-com:office:office" xmlns:r="http://schemas.openxmlformats.org/officeDocument/2006/relationships" xmlns:m="http://schemas.openxmlformats.org/officeDocument/2006/math" xmlns:v="urn:schemas-microsoft-com:vml" xmlns:wp14="http://schemas.microsoft.com/office/word/2010/wordprocessingDrawing" xmlns:wp="http://schemas.openxmlformats.org/drawingml/2006/wordprocessingDrawing" xmlns:w10="urn:schemas-microsoft-com:office:word" xmlns:w="http://schemas.openxmlformats.org/wordprocessingml/2006/main" xmlns:w14="http://schemas.microsoft.com/office/word/2010/wordml" xmlns:w15="http://schemas.microsoft.com/office/word/2012/wordml" xmlns:w16cex="http://schemas.microsoft.com/office/word/2018/wordml/cex" xmlns:w16cid="http://schemas.microsoft.com/office/word/2016/wordml/cid" xmlns:w16="http://schemas.microsoft.com/office/word/2018/wordml" xmlns:w16sdtdh="http://schemas.microsoft.com/office/word/2020/wordml/sdtdatahash" xmlns:w16se="http://schemas.microsoft.com/office/word/2015/wordml/symex" xmlns:wpg="http://schemas.microsoft.com/office/word/2010/wordprocessingGroup" xmlns:wpi="http://schemas.microsoft.com/office/word/2010/wordprocessingInk" xmlns:wne="http://schemas.microsoft.com/office/word/2006/wordml" xmlns:wps="http://schemas.microsoft.com/office/word/2010/wordprocessingShape" mc:Ignorable="w14 w15 w16se w16cid w16 w16cex w16sdtdh wp14">
+  <w:footnote w:type="separator" w:id="-1">
+    <w:p>
+      <w:r>
+        <w:separator/>
+      </w:r>
+    </w:p>
+  </w:footnote>
+  <w:footnote w:type="continuationSeparator" w:id="0">
+    <w:p>
+      <w:r>
+        <w:continuationSeparator/>
+      </w:r>
+    </w:p>
+  </w:footnote>
+</w:footnotes>
 </file>
 
 <file path=word/numbering.xml><?xml version="1.0" encoding="utf-8"?>
@@ -2015,12 +2153,23 @@
     <w:name w:val="Hyperlink"/>
     <w:basedOn w:val="Standaardalinea-lettertype"/>
     <w:uiPriority w:val="99"/>
-    <w:semiHidden/>
     <w:unhideWhenUsed/>
     <w:rsid w:val="00D63D8E"/>
     <w:rPr>
       <w:color w:val="0000FF"/>
       <w:u w:val="single"/>
+    </w:rPr>
+  </w:style>
+  <w:style w:type="character" w:styleId="Onopgelostemelding">
+    <w:name w:val="Unresolved Mention"/>
+    <w:basedOn w:val="Standaardalinea-lettertype"/>
+    <w:uiPriority w:val="99"/>
+    <w:semiHidden/>
+    <w:unhideWhenUsed/>
+    <w:rsid w:val="00D61FE9"/>
+    <w:rPr>
+      <w:color w:val="605E5C"/>
+      <w:shd w:val="clear" w:color="auto" w:fill="E1DFDD"/>
     </w:rPr>
   </w:style>
 </w:styles>

</xml_diff>

<commit_message>
opstarten toegevoegd aan readme
</commit_message>
<xml_diff>
--- a/Readme_voor_Aerts.docx
+++ b/Readme_voor_Aerts.docx
@@ -646,7 +646,7 @@
         <w:pStyle w:val="Lijstalinea"/>
         <w:numPr>
           <w:ilvl w:val="0"/>
-          <w:numId w:val="2"/>
+          <w:numId w:val="1"/>
         </w:numPr>
         <w:rPr>
           <w:u w:val="single"/>
@@ -673,7 +673,7 @@
         <w:pStyle w:val="Lijstalinea"/>
         <w:numPr>
           <w:ilvl w:val="0"/>
-          <w:numId w:val="2"/>
+          <w:numId w:val="1"/>
         </w:numPr>
         <w:rPr>
           <w:u w:val="single"/>
@@ -703,7 +703,7 @@
         <w:pStyle w:val="Lijstalinea"/>
         <w:numPr>
           <w:ilvl w:val="0"/>
-          <w:numId w:val="2"/>
+          <w:numId w:val="1"/>
         </w:numPr>
         <w:rPr>
           <w:u w:val="single"/>
@@ -730,7 +730,7 @@
         <w:pStyle w:val="Lijstalinea"/>
         <w:numPr>
           <w:ilvl w:val="0"/>
-          <w:numId w:val="2"/>
+          <w:numId w:val="1"/>
         </w:numPr>
         <w:rPr>
           <w:u w:val="single"/>
@@ -800,7 +800,7 @@
         <w:pStyle w:val="Lijstalinea"/>
         <w:numPr>
           <w:ilvl w:val="0"/>
-          <w:numId w:val="2"/>
+          <w:numId w:val="1"/>
         </w:numPr>
         <w:rPr>
           <w:u w:val="single"/>
@@ -827,7 +827,7 @@
         <w:pStyle w:val="Lijstalinea"/>
         <w:numPr>
           <w:ilvl w:val="0"/>
-          <w:numId w:val="2"/>
+          <w:numId w:val="1"/>
         </w:numPr>
         <w:rPr>
           <w:u w:val="single"/>
@@ -854,7 +854,7 @@
         <w:pStyle w:val="Lijstalinea"/>
         <w:numPr>
           <w:ilvl w:val="0"/>
-          <w:numId w:val="2"/>
+          <w:numId w:val="1"/>
         </w:numPr>
         <w:rPr>
           <w:u w:val="single"/>
@@ -883,10 +883,7 @@
         <w:pStyle w:val="Kop1"/>
       </w:pPr>
       <w:r>
-        <w:t>Documentatie</w:t>
-      </w:r>
-      <w:r>
-        <w:t xml:space="preserve"> en links</w:t>
+        <w:t>Project opstarten</w:t>
       </w:r>
     </w:p>
     <w:p>
@@ -894,32 +891,276 @@
         <w:pStyle w:val="Lijstalinea"/>
         <w:numPr>
           <w:ilvl w:val="0"/>
-          <w:numId w:val="2"/>
+          <w:numId w:val="8"/>
         </w:numPr>
+        <w:ind w:left="709" w:hanging="425"/>
+      </w:pPr>
+      <w:r>
+        <w:t xml:space="preserve">Zorg voor </w:t>
+      </w:r>
+      <w:r>
+        <w:t>onderstaande</w:t>
+      </w:r>
+      <w:r>
+        <w:t xml:space="preserve"> mappenstructuur via het clonen van de andere repositories</w:t>
+      </w:r>
+      <w:r>
+        <w:t>.</w:t>
+      </w:r>
+      <w:r>
+        <w:br/>
+      </w:r>
+      <w:r>
         <w:rPr>
           <w:u w:val="single"/>
         </w:rPr>
-      </w:pPr>
-      <w:r>
-        <w:rPr>
-          <w:u w:val="single"/>
-        </w:rPr>
-        <w:t>SOAP database</w:t>
-      </w:r>
-    </w:p>
-    <w:p>
-      <w:pPr>
-        <w:rPr>
-          <w:u w:val="single"/>
-        </w:rPr>
-      </w:pPr>
+        <w:t>Rootfolder</w:t>
+      </w:r>
     </w:p>
     <w:p>
       <w:pPr>
         <w:pStyle w:val="Lijstalinea"/>
         <w:numPr>
           <w:ilvl w:val="0"/>
-          <w:numId w:val="2"/>
+          <w:numId w:val="9"/>
+        </w:numPr>
+        <w:ind w:left="993"/>
+      </w:pPr>
+      <w:r>
+        <w:t>Sgvd-activity-db</w:t>
+      </w:r>
+    </w:p>
+    <w:p>
+      <w:pPr>
+        <w:pStyle w:val="Lijstalinea"/>
+        <w:numPr>
+          <w:ilvl w:val="0"/>
+          <w:numId w:val="9"/>
+        </w:numPr>
+        <w:ind w:left="993"/>
+      </w:pPr>
+      <w:r>
+        <w:t>Sgvd-frontend</w:t>
+      </w:r>
+    </w:p>
+    <w:p>
+      <w:pPr>
+        <w:pStyle w:val="Lijstalinea"/>
+        <w:numPr>
+          <w:ilvl w:val="0"/>
+          <w:numId w:val="9"/>
+        </w:numPr>
+        <w:ind w:left="993"/>
+      </w:pPr>
+      <w:r>
+        <w:t>Sgvd-weather</w:t>
+      </w:r>
+    </w:p>
+    <w:p>
+      <w:pPr>
+        <w:ind w:left="993"/>
+      </w:pPr>
+    </w:p>
+    <w:p>
+      <w:pPr>
+        <w:pStyle w:val="Lijstalinea"/>
+        <w:numPr>
+          <w:ilvl w:val="0"/>
+          <w:numId w:val="8"/>
+        </w:numPr>
+        <w:ind w:left="709" w:hanging="425"/>
+        <w:rPr>
+          <w:rFonts w:ascii="Segoe UI" w:hAnsi="Segoe UI" w:cs="Segoe UI"/>
+          <w:noProof w:val="0"/>
+          <w:color w:val="24292F"/>
+        </w:rPr>
+      </w:pPr>
+      <w:r>
+        <w:t>Voer volgende c</w:t>
+      </w:r>
+      <w:r>
+        <w:t>ommands</w:t>
+      </w:r>
+      <w:r>
+        <w:t xml:space="preserve"> en tasks uit:</w:t>
+      </w:r>
+    </w:p>
+    <w:p>
+      <w:pPr>
+        <w:pStyle w:val="Lijstalinea"/>
+        <w:numPr>
+          <w:ilvl w:val="0"/>
+          <w:numId w:val="10"/>
+        </w:numPr>
+        <w:ind w:left="1134" w:hanging="283"/>
+      </w:pPr>
+      <w:r>
+        <w:t>SOAP service met weer info opstarten</w:t>
+      </w:r>
+      <w:r>
+        <w:t xml:space="preserve"> vanuit sgvd-weather</w:t>
+      </w:r>
+      <w:r>
+        <w:t xml:space="preserve"> met </w:t>
+      </w:r>
+      <w:r>
+        <w:t>‘</w:t>
+      </w:r>
+      <w:r>
+        <w:t>docker-build: release</w:t>
+      </w:r>
+      <w:r>
+        <w:t>’</w:t>
+      </w:r>
+      <w:r>
+        <w:t> task</w:t>
+      </w:r>
+      <w:r>
+        <w:t xml:space="preserve"> </w:t>
+      </w:r>
+      <w:r>
+        <w:t xml:space="preserve">in Visual Studio Code </w:t>
+      </w:r>
+      <w:r>
+        <w:t>(</w:t>
+      </w:r>
+      <w:r>
+        <w:t>Terminal -&gt; Run Task</w:t>
+      </w:r>
+      <w:r>
+        <w:t>)</w:t>
+      </w:r>
+    </w:p>
+    <w:p>
+      <w:pPr>
+        <w:pStyle w:val="Lijstalinea"/>
+        <w:numPr>
+          <w:ilvl w:val="0"/>
+          <w:numId w:val="10"/>
+        </w:numPr>
+        <w:ind w:left="1134" w:hanging="283"/>
+        <w:rPr>
+          <w:lang w:val="fr-FR"/>
+        </w:rPr>
+      </w:pPr>
+      <w:r>
+        <w:rPr>
+          <w:lang w:val="fr-FR"/>
+        </w:rPr>
+        <w:t>‘</w:t>
+      </w:r>
+      <w:r>
+        <w:rPr>
+          <w:lang w:val="fr-FR"/>
+        </w:rPr>
+        <w:t>docker compose up</w:t>
+      </w:r>
+      <w:r>
+        <w:rPr>
+          <w:lang w:val="fr-FR"/>
+        </w:rPr>
+        <w:t>’</w:t>
+      </w:r>
+      <w:r>
+        <w:rPr>
+          <w:lang w:val="fr-FR"/>
+        </w:rPr>
+        <w:t xml:space="preserve"> en in de </w:t>
+      </w:r>
+      <w:r>
+        <w:rPr>
+          <w:lang w:val="fr-FR"/>
+        </w:rPr>
+        <w:t>L</w:t>
+      </w:r>
+      <w:r>
+        <w:rPr>
+          <w:lang w:val="fr-FR"/>
+        </w:rPr>
+        <w:t>aravel container php artisan migrate:refresh en php artisan db:seed</w:t>
+      </w:r>
+    </w:p>
+    <w:p>
+      <w:pPr>
+        <w:pStyle w:val="Lijstalinea"/>
+        <w:numPr>
+          <w:ilvl w:val="0"/>
+          <w:numId w:val="8"/>
+        </w:numPr>
+        <w:ind w:left="709" w:hanging="425"/>
+      </w:pPr>
+      <w:r>
+        <w:t>Ga naar http://localhost:3000/start</w:t>
+      </w:r>
+    </w:p>
+    <w:p>
+      <w:pPr>
+        <w:pStyle w:val="Lijstalinea"/>
+        <w:numPr>
+          <w:ilvl w:val="0"/>
+          <w:numId w:val="8"/>
+        </w:numPr>
+        <w:ind w:left="709" w:hanging="425"/>
+      </w:pPr>
+      <w:r>
+        <w:t>Afsluiten</w:t>
+      </w:r>
+    </w:p>
+    <w:p>
+      <w:pPr>
+        <w:pStyle w:val="Lijstalinea"/>
+        <w:numPr>
+          <w:ilvl w:val="0"/>
+          <w:numId w:val="10"/>
+        </w:numPr>
+        <w:ind w:left="1134" w:hanging="283"/>
+      </w:pPr>
+      <w:r>
+        <w:t>ctrl -c om de containers te stoppen.</w:t>
+      </w:r>
+    </w:p>
+    <w:p>
+      <w:pPr>
+        <w:pStyle w:val="Kop1"/>
+      </w:pPr>
+      <w:r>
+        <w:t>Documentatie</w:t>
+      </w:r>
+      <w:r>
+        <w:t xml:space="preserve"> en links</w:t>
+      </w:r>
+    </w:p>
+    <w:p>
+      <w:pPr>
+        <w:pStyle w:val="Lijstalinea"/>
+        <w:numPr>
+          <w:ilvl w:val="0"/>
+          <w:numId w:val="1"/>
+        </w:numPr>
+        <w:rPr>
+          <w:u w:val="single"/>
+        </w:rPr>
+      </w:pPr>
+      <w:r>
+        <w:rPr>
+          <w:u w:val="single"/>
+        </w:rPr>
+        <w:t>SOAP database</w:t>
+      </w:r>
+    </w:p>
+    <w:p>
+      <w:pPr>
+        <w:rPr>
+          <w:u w:val="single"/>
+        </w:rPr>
+      </w:pPr>
+    </w:p>
+    <w:p>
+      <w:pPr>
+        <w:pStyle w:val="Lijstalinea"/>
+        <w:numPr>
+          <w:ilvl w:val="0"/>
+          <w:numId w:val="1"/>
         </w:numPr>
         <w:rPr>
           <w:u w:val="single"/>
@@ -957,7 +1198,7 @@
         <w:pStyle w:val="Lijstalinea"/>
         <w:numPr>
           <w:ilvl w:val="0"/>
-          <w:numId w:val="2"/>
+          <w:numId w:val="1"/>
         </w:numPr>
         <w:rPr>
           <w:u w:val="single"/>
@@ -1017,7 +1258,7 @@
         <w:pStyle w:val="Lijstalinea"/>
         <w:numPr>
           <w:ilvl w:val="0"/>
-          <w:numId w:val="2"/>
+          <w:numId w:val="1"/>
         </w:numPr>
         <w:rPr>
           <w:u w:val="single"/>
@@ -1037,7 +1278,7 @@
         <w:pStyle w:val="Lijstalinea"/>
         <w:numPr>
           <w:ilvl w:val="0"/>
-          <w:numId w:val="2"/>
+          <w:numId w:val="1"/>
         </w:numPr>
         <w:rPr>
           <w:u w:val="single"/>
@@ -1070,7 +1311,7 @@
         <w:pStyle w:val="Lijstalinea"/>
         <w:numPr>
           <w:ilvl w:val="0"/>
-          <w:numId w:val="2"/>
+          <w:numId w:val="1"/>
         </w:numPr>
         <w:rPr>
           <w:u w:val="single"/>
@@ -1080,6 +1321,7 @@
         <w:rPr>
           <w:u w:val="single"/>
         </w:rPr>
+        <w:lastRenderedPageBreak/>
         <w:t>Docker</w:t>
       </w:r>
     </w:p>
@@ -1261,119 +1503,952 @@
 <file path=word/numbering.xml><?xml version="1.0" encoding="utf-8"?>
 <w:numbering xmlns:wpc="http://schemas.microsoft.com/office/word/2010/wordprocessingCanvas" xmlns:cx="http://schemas.microsoft.com/office/drawing/2014/chartex" xmlns:cx1="http://schemas.microsoft.com/office/drawing/2015/9/8/chartex" xmlns:cx2="http://schemas.microsoft.com/office/drawing/2015/10/21/chartex" xmlns:cx3="http://schemas.microsoft.com/office/drawing/2016/5/9/chartex" xmlns:cx4="http://schemas.microsoft.com/office/drawing/2016/5/10/chartex" xmlns:cx5="http://schemas.microsoft.com/office/drawing/2016/5/11/chartex" xmlns:cx6="http://schemas.microsoft.com/office/drawing/2016/5/12/chartex" xmlns:cx7="http://schemas.microsoft.com/office/drawing/2016/5/13/chartex" xmlns:cx8="http://schemas.microsoft.com/office/drawing/2016/5/14/chartex" xmlns:mc="http://schemas.openxmlformats.org/markup-compatibility/2006" xmlns:aink="http://schemas.microsoft.com/office/drawing/2016/ink" xmlns:am3d="http://schemas.microsoft.com/office/drawing/2017/model3d" xmlns:o="urn:schemas-microsoft-com:office:office" xmlns:r="http://schemas.openxmlformats.org/officeDocument/2006/relationships" xmlns:m="http://schemas.openxmlformats.org/officeDocument/2006/math" xmlns:v="urn:schemas-microsoft-com:vml" xmlns:wp14="http://schemas.microsoft.com/office/word/2010/wordprocessingDrawing" xmlns:wp="http://schemas.openxmlformats.org/drawingml/2006/wordprocessingDrawing" xmlns:w10="urn:schemas-microsoft-com:office:word" xmlns:w="http://schemas.openxmlformats.org/wordprocessingml/2006/main" xmlns:w14="http://schemas.microsoft.com/office/word/2010/wordml" xmlns:w15="http://schemas.microsoft.com/office/word/2012/wordml" xmlns:w16cex="http://schemas.microsoft.com/office/word/2018/wordml/cex" xmlns:w16cid="http://schemas.microsoft.com/office/word/2016/wordml/cid" xmlns:w16="http://schemas.microsoft.com/office/word/2018/wordml" xmlns:w16sdtdh="http://schemas.microsoft.com/office/word/2020/wordml/sdtdatahash" xmlns:w16se="http://schemas.microsoft.com/office/word/2015/wordml/symex" xmlns:wpg="http://schemas.microsoft.com/office/word/2010/wordprocessingGroup" xmlns:wpi="http://schemas.microsoft.com/office/word/2010/wordprocessingInk" xmlns:wne="http://schemas.microsoft.com/office/word/2006/wordml" xmlns:wps="http://schemas.microsoft.com/office/word/2010/wordprocessingShape" mc:Ignorable="w14 w15 w16se w16cid w16 w16cex w16sdtdh wp14">
   <w:abstractNum w:abstractNumId="0" w15:restartNumberingAfterBreak="0">
+    <w:nsid w:val="15366183"/>
+    <w:multiLevelType w:val="hybridMultilevel"/>
+    <w:tmpl w:val="4B823942"/>
+    <w:lvl w:ilvl="0" w:tplc="0813000F">
+      <w:start w:val="1"/>
+      <w:numFmt w:val="decimal"/>
+      <w:lvlText w:val="%1."/>
+      <w:lvlJc w:val="left"/>
+      <w:pPr>
+        <w:ind w:left="1440" w:hanging="360"/>
+      </w:pPr>
+    </w:lvl>
+    <w:lvl w:ilvl="1" w:tplc="08130019" w:tentative="1">
+      <w:start w:val="1"/>
+      <w:numFmt w:val="lowerLetter"/>
+      <w:lvlText w:val="%2."/>
+      <w:lvlJc w:val="left"/>
+      <w:pPr>
+        <w:ind w:left="2160" w:hanging="360"/>
+      </w:pPr>
+    </w:lvl>
+    <w:lvl w:ilvl="2" w:tplc="0813001B" w:tentative="1">
+      <w:start w:val="1"/>
+      <w:numFmt w:val="lowerRoman"/>
+      <w:lvlText w:val="%3."/>
+      <w:lvlJc w:val="right"/>
+      <w:pPr>
+        <w:ind w:left="2880" w:hanging="180"/>
+      </w:pPr>
+    </w:lvl>
+    <w:lvl w:ilvl="3" w:tplc="0813000F" w:tentative="1">
+      <w:start w:val="1"/>
+      <w:numFmt w:val="decimal"/>
+      <w:lvlText w:val="%4."/>
+      <w:lvlJc w:val="left"/>
+      <w:pPr>
+        <w:ind w:left="3600" w:hanging="360"/>
+      </w:pPr>
+    </w:lvl>
+    <w:lvl w:ilvl="4" w:tplc="08130019" w:tentative="1">
+      <w:start w:val="1"/>
+      <w:numFmt w:val="lowerLetter"/>
+      <w:lvlText w:val="%5."/>
+      <w:lvlJc w:val="left"/>
+      <w:pPr>
+        <w:ind w:left="4320" w:hanging="360"/>
+      </w:pPr>
+    </w:lvl>
+    <w:lvl w:ilvl="5" w:tplc="0813001B" w:tentative="1">
+      <w:start w:val="1"/>
+      <w:numFmt w:val="lowerRoman"/>
+      <w:lvlText w:val="%6."/>
+      <w:lvlJc w:val="right"/>
+      <w:pPr>
+        <w:ind w:left="5040" w:hanging="180"/>
+      </w:pPr>
+    </w:lvl>
+    <w:lvl w:ilvl="6" w:tplc="0813000F" w:tentative="1">
+      <w:start w:val="1"/>
+      <w:numFmt w:val="decimal"/>
+      <w:lvlText w:val="%7."/>
+      <w:lvlJc w:val="left"/>
+      <w:pPr>
+        <w:ind w:left="5760" w:hanging="360"/>
+      </w:pPr>
+    </w:lvl>
+    <w:lvl w:ilvl="7" w:tplc="08130019" w:tentative="1">
+      <w:start w:val="1"/>
+      <w:numFmt w:val="lowerLetter"/>
+      <w:lvlText w:val="%8."/>
+      <w:lvlJc w:val="left"/>
+      <w:pPr>
+        <w:ind w:left="6480" w:hanging="360"/>
+      </w:pPr>
+    </w:lvl>
+    <w:lvl w:ilvl="8" w:tplc="0813001B" w:tentative="1">
+      <w:start w:val="1"/>
+      <w:numFmt w:val="lowerRoman"/>
+      <w:lvlText w:val="%9."/>
+      <w:lvlJc w:val="right"/>
+      <w:pPr>
+        <w:ind w:left="7200" w:hanging="180"/>
+      </w:pPr>
+    </w:lvl>
+  </w:abstractNum>
+  <w:abstractNum w:abstractNumId="1" w15:restartNumberingAfterBreak="0">
     <w:nsid w:val="1AC36311"/>
     <w:multiLevelType w:val="hybridMultilevel"/>
-    <w:tmpl w:val="090A059A"/>
+    <w:tmpl w:val="3888446E"/>
     <w:lvl w:ilvl="0" w:tplc="08130001">
       <w:start w:val="1"/>
       <w:numFmt w:val="bullet"/>
       <w:lvlText w:val=""/>
       <w:lvlJc w:val="left"/>
-      <w:pPr>
+      <w:rPr>
+        <w:rFonts w:ascii="Symbol" w:hAnsi="Symbol" w:hint="default"/>
+      </w:rPr>
+    </w:lvl>
+    <w:lvl w:ilvl="1" w:tplc="08130003" w:tentative="1">
+      <w:start w:val="1"/>
+      <w:numFmt w:val="bullet"/>
+      <w:lvlText w:val="o"/>
+      <w:lvlJc w:val="left"/>
+      <w:pPr>
+        <w:ind w:left="1440" w:hanging="360"/>
+      </w:pPr>
+      <w:rPr>
+        <w:rFonts w:ascii="Courier New" w:hAnsi="Courier New" w:cs="Courier New" w:hint="default"/>
+      </w:rPr>
+    </w:lvl>
+    <w:lvl w:ilvl="2" w:tplc="08130005" w:tentative="1">
+      <w:start w:val="1"/>
+      <w:numFmt w:val="bullet"/>
+      <w:lvlText w:val=""/>
+      <w:lvlJc w:val="left"/>
+      <w:pPr>
+        <w:ind w:left="2160" w:hanging="360"/>
+      </w:pPr>
+      <w:rPr>
+        <w:rFonts w:ascii="Wingdings" w:hAnsi="Wingdings" w:hint="default"/>
+      </w:rPr>
+    </w:lvl>
+    <w:lvl w:ilvl="3" w:tplc="08130001" w:tentative="1">
+      <w:start w:val="1"/>
+      <w:numFmt w:val="bullet"/>
+      <w:lvlText w:val=""/>
+      <w:lvlJc w:val="left"/>
+      <w:pPr>
+        <w:ind w:left="2880" w:hanging="360"/>
+      </w:pPr>
+      <w:rPr>
+        <w:rFonts w:ascii="Symbol" w:hAnsi="Symbol" w:hint="default"/>
+      </w:rPr>
+    </w:lvl>
+    <w:lvl w:ilvl="4" w:tplc="08130003" w:tentative="1">
+      <w:start w:val="1"/>
+      <w:numFmt w:val="bullet"/>
+      <w:lvlText w:val="o"/>
+      <w:lvlJc w:val="left"/>
+      <w:pPr>
+        <w:ind w:left="3600" w:hanging="360"/>
+      </w:pPr>
+      <w:rPr>
+        <w:rFonts w:ascii="Courier New" w:hAnsi="Courier New" w:cs="Courier New" w:hint="default"/>
+      </w:rPr>
+    </w:lvl>
+    <w:lvl w:ilvl="5" w:tplc="08130005" w:tentative="1">
+      <w:start w:val="1"/>
+      <w:numFmt w:val="bullet"/>
+      <w:lvlText w:val=""/>
+      <w:lvlJc w:val="left"/>
+      <w:pPr>
+        <w:ind w:left="4320" w:hanging="360"/>
+      </w:pPr>
+      <w:rPr>
+        <w:rFonts w:ascii="Wingdings" w:hAnsi="Wingdings" w:hint="default"/>
+      </w:rPr>
+    </w:lvl>
+    <w:lvl w:ilvl="6" w:tplc="08130001" w:tentative="1">
+      <w:start w:val="1"/>
+      <w:numFmt w:val="bullet"/>
+      <w:lvlText w:val=""/>
+      <w:lvlJc w:val="left"/>
+      <w:pPr>
+        <w:ind w:left="5040" w:hanging="360"/>
+      </w:pPr>
+      <w:rPr>
+        <w:rFonts w:ascii="Symbol" w:hAnsi="Symbol" w:hint="default"/>
+      </w:rPr>
+    </w:lvl>
+    <w:lvl w:ilvl="7" w:tplc="08130003" w:tentative="1">
+      <w:start w:val="1"/>
+      <w:numFmt w:val="bullet"/>
+      <w:lvlText w:val="o"/>
+      <w:lvlJc w:val="left"/>
+      <w:pPr>
+        <w:ind w:left="5760" w:hanging="360"/>
+      </w:pPr>
+      <w:rPr>
+        <w:rFonts w:ascii="Courier New" w:hAnsi="Courier New" w:cs="Courier New" w:hint="default"/>
+      </w:rPr>
+    </w:lvl>
+    <w:lvl w:ilvl="8" w:tplc="08130005" w:tentative="1">
+      <w:start w:val="1"/>
+      <w:numFmt w:val="bullet"/>
+      <w:lvlText w:val=""/>
+      <w:lvlJc w:val="left"/>
+      <w:pPr>
+        <w:ind w:left="6480" w:hanging="360"/>
+      </w:pPr>
+      <w:rPr>
+        <w:rFonts w:ascii="Wingdings" w:hAnsi="Wingdings" w:hint="default"/>
+      </w:rPr>
+    </w:lvl>
+  </w:abstractNum>
+  <w:abstractNum w:abstractNumId="2" w15:restartNumberingAfterBreak="0">
+    <w:nsid w:val="2AFD6196"/>
+    <w:multiLevelType w:val="multilevel"/>
+    <w:tmpl w:val="2034EA92"/>
+    <w:lvl w:ilvl="0">
+      <w:start w:val="2"/>
+      <w:numFmt w:val="decimal"/>
+      <w:lvlText w:val="%1."/>
+      <w:lvlJc w:val="left"/>
+      <w:pPr>
+        <w:tabs>
+          <w:tab w:val="num" w:pos="720"/>
+        </w:tabs>
         <w:ind w:left="720" w:hanging="360"/>
       </w:pPr>
+    </w:lvl>
+    <w:lvl w:ilvl="1" w:tentative="1">
+      <w:start w:val="1"/>
+      <w:numFmt w:val="decimal"/>
+      <w:lvlText w:val="%2."/>
+      <w:lvlJc w:val="left"/>
+      <w:pPr>
+        <w:tabs>
+          <w:tab w:val="num" w:pos="1440"/>
+        </w:tabs>
+        <w:ind w:left="1440" w:hanging="360"/>
+      </w:pPr>
+    </w:lvl>
+    <w:lvl w:ilvl="2" w:tentative="1">
+      <w:start w:val="1"/>
+      <w:numFmt w:val="decimal"/>
+      <w:lvlText w:val="%3."/>
+      <w:lvlJc w:val="left"/>
+      <w:pPr>
+        <w:tabs>
+          <w:tab w:val="num" w:pos="2160"/>
+        </w:tabs>
+        <w:ind w:left="2160" w:hanging="360"/>
+      </w:pPr>
+    </w:lvl>
+    <w:lvl w:ilvl="3" w:tentative="1">
+      <w:start w:val="1"/>
+      <w:numFmt w:val="decimal"/>
+      <w:lvlText w:val="%4."/>
+      <w:lvlJc w:val="left"/>
+      <w:pPr>
+        <w:tabs>
+          <w:tab w:val="num" w:pos="2880"/>
+        </w:tabs>
+        <w:ind w:left="2880" w:hanging="360"/>
+      </w:pPr>
+    </w:lvl>
+    <w:lvl w:ilvl="4" w:tentative="1">
+      <w:start w:val="1"/>
+      <w:numFmt w:val="decimal"/>
+      <w:lvlText w:val="%5."/>
+      <w:lvlJc w:val="left"/>
+      <w:pPr>
+        <w:tabs>
+          <w:tab w:val="num" w:pos="3600"/>
+        </w:tabs>
+        <w:ind w:left="3600" w:hanging="360"/>
+      </w:pPr>
+    </w:lvl>
+    <w:lvl w:ilvl="5" w:tentative="1">
+      <w:start w:val="1"/>
+      <w:numFmt w:val="decimal"/>
+      <w:lvlText w:val="%6."/>
+      <w:lvlJc w:val="left"/>
+      <w:pPr>
+        <w:tabs>
+          <w:tab w:val="num" w:pos="4320"/>
+        </w:tabs>
+        <w:ind w:left="4320" w:hanging="360"/>
+      </w:pPr>
+    </w:lvl>
+    <w:lvl w:ilvl="6" w:tentative="1">
+      <w:start w:val="1"/>
+      <w:numFmt w:val="decimal"/>
+      <w:lvlText w:val="%7."/>
+      <w:lvlJc w:val="left"/>
+      <w:pPr>
+        <w:tabs>
+          <w:tab w:val="num" w:pos="5040"/>
+        </w:tabs>
+        <w:ind w:left="5040" w:hanging="360"/>
+      </w:pPr>
+    </w:lvl>
+    <w:lvl w:ilvl="7" w:tentative="1">
+      <w:start w:val="1"/>
+      <w:numFmt w:val="decimal"/>
+      <w:lvlText w:val="%8."/>
+      <w:lvlJc w:val="left"/>
+      <w:pPr>
+        <w:tabs>
+          <w:tab w:val="num" w:pos="5760"/>
+        </w:tabs>
+        <w:ind w:left="5760" w:hanging="360"/>
+      </w:pPr>
+    </w:lvl>
+    <w:lvl w:ilvl="8" w:tentative="1">
+      <w:start w:val="1"/>
+      <w:numFmt w:val="decimal"/>
+      <w:lvlText w:val="%9."/>
+      <w:lvlJc w:val="left"/>
+      <w:pPr>
+        <w:tabs>
+          <w:tab w:val="num" w:pos="6480"/>
+        </w:tabs>
+        <w:ind w:left="6480" w:hanging="360"/>
+      </w:pPr>
+    </w:lvl>
+  </w:abstractNum>
+  <w:abstractNum w:abstractNumId="3" w15:restartNumberingAfterBreak="0">
+    <w:nsid w:val="2F7602D1"/>
+    <w:multiLevelType w:val="hybridMultilevel"/>
+    <w:tmpl w:val="81926364"/>
+    <w:lvl w:ilvl="0" w:tplc="08130003">
+      <w:start w:val="1"/>
+      <w:numFmt w:val="bullet"/>
+      <w:lvlText w:val="o"/>
+      <w:lvlJc w:val="left"/>
+      <w:pPr>
+        <w:ind w:left="3600" w:hanging="360"/>
+      </w:pPr>
+      <w:rPr>
+        <w:rFonts w:ascii="Courier New" w:hAnsi="Courier New" w:cs="Courier New" w:hint="default"/>
+      </w:rPr>
+    </w:lvl>
+    <w:lvl w:ilvl="1" w:tplc="08130003" w:tentative="1">
+      <w:start w:val="1"/>
+      <w:numFmt w:val="bullet"/>
+      <w:lvlText w:val="o"/>
+      <w:lvlJc w:val="left"/>
+      <w:pPr>
+        <w:ind w:left="2149" w:hanging="360"/>
+      </w:pPr>
+      <w:rPr>
+        <w:rFonts w:ascii="Courier New" w:hAnsi="Courier New" w:cs="Courier New" w:hint="default"/>
+      </w:rPr>
+    </w:lvl>
+    <w:lvl w:ilvl="2" w:tplc="08130005" w:tentative="1">
+      <w:start w:val="1"/>
+      <w:numFmt w:val="bullet"/>
+      <w:lvlText w:val=""/>
+      <w:lvlJc w:val="left"/>
+      <w:pPr>
+        <w:ind w:left="2869" w:hanging="360"/>
+      </w:pPr>
+      <w:rPr>
+        <w:rFonts w:ascii="Wingdings" w:hAnsi="Wingdings" w:hint="default"/>
+      </w:rPr>
+    </w:lvl>
+    <w:lvl w:ilvl="3" w:tplc="08130001" w:tentative="1">
+      <w:start w:val="1"/>
+      <w:numFmt w:val="bullet"/>
+      <w:lvlText w:val=""/>
+      <w:lvlJc w:val="left"/>
+      <w:pPr>
+        <w:ind w:left="3589" w:hanging="360"/>
+      </w:pPr>
       <w:rPr>
         <w:rFonts w:ascii="Symbol" w:hAnsi="Symbol" w:hint="default"/>
       </w:rPr>
     </w:lvl>
-    <w:lvl w:ilvl="1" w:tplc="08130003" w:tentative="1">
+    <w:lvl w:ilvl="4" w:tplc="08130003" w:tentative="1">
       <w:start w:val="1"/>
       <w:numFmt w:val="bullet"/>
       <w:lvlText w:val="o"/>
       <w:lvlJc w:val="left"/>
       <w:pPr>
+        <w:ind w:left="4309" w:hanging="360"/>
+      </w:pPr>
+      <w:rPr>
+        <w:rFonts w:ascii="Courier New" w:hAnsi="Courier New" w:cs="Courier New" w:hint="default"/>
+      </w:rPr>
+    </w:lvl>
+    <w:lvl w:ilvl="5" w:tplc="08130005" w:tentative="1">
+      <w:start w:val="1"/>
+      <w:numFmt w:val="bullet"/>
+      <w:lvlText w:val=""/>
+      <w:lvlJc w:val="left"/>
+      <w:pPr>
+        <w:ind w:left="5029" w:hanging="360"/>
+      </w:pPr>
+      <w:rPr>
+        <w:rFonts w:ascii="Wingdings" w:hAnsi="Wingdings" w:hint="default"/>
+      </w:rPr>
+    </w:lvl>
+    <w:lvl w:ilvl="6" w:tplc="08130001" w:tentative="1">
+      <w:start w:val="1"/>
+      <w:numFmt w:val="bullet"/>
+      <w:lvlText w:val=""/>
+      <w:lvlJc w:val="left"/>
+      <w:pPr>
+        <w:ind w:left="5749" w:hanging="360"/>
+      </w:pPr>
+      <w:rPr>
+        <w:rFonts w:ascii="Symbol" w:hAnsi="Symbol" w:hint="default"/>
+      </w:rPr>
+    </w:lvl>
+    <w:lvl w:ilvl="7" w:tplc="08130003" w:tentative="1">
+      <w:start w:val="1"/>
+      <w:numFmt w:val="bullet"/>
+      <w:lvlText w:val="o"/>
+      <w:lvlJc w:val="left"/>
+      <w:pPr>
+        <w:ind w:left="6469" w:hanging="360"/>
+      </w:pPr>
+      <w:rPr>
+        <w:rFonts w:ascii="Courier New" w:hAnsi="Courier New" w:cs="Courier New" w:hint="default"/>
+      </w:rPr>
+    </w:lvl>
+    <w:lvl w:ilvl="8" w:tplc="08130005" w:tentative="1">
+      <w:start w:val="1"/>
+      <w:numFmt w:val="bullet"/>
+      <w:lvlText w:val=""/>
+      <w:lvlJc w:val="left"/>
+      <w:pPr>
+        <w:ind w:left="7189" w:hanging="360"/>
+      </w:pPr>
+      <w:rPr>
+        <w:rFonts w:ascii="Wingdings" w:hAnsi="Wingdings" w:hint="default"/>
+      </w:rPr>
+    </w:lvl>
+  </w:abstractNum>
+  <w:abstractNum w:abstractNumId="4" w15:restartNumberingAfterBreak="0">
+    <w:nsid w:val="37A0236D"/>
+    <w:multiLevelType w:val="multilevel"/>
+    <w:tmpl w:val="851AA20E"/>
+    <w:lvl w:ilvl="0">
+      <w:start w:val="1"/>
+      <w:numFmt w:val="bullet"/>
+      <w:lvlText w:val=""/>
+      <w:lvlJc w:val="left"/>
+      <w:pPr>
+        <w:tabs>
+          <w:tab w:val="num" w:pos="720"/>
+        </w:tabs>
+        <w:ind w:left="720" w:hanging="360"/>
+      </w:pPr>
+      <w:rPr>
+        <w:rFonts w:ascii="Symbol" w:hAnsi="Symbol" w:hint="default"/>
+        <w:sz w:val="20"/>
+      </w:rPr>
+    </w:lvl>
+    <w:lvl w:ilvl="1" w:tentative="1">
+      <w:start w:val="1"/>
+      <w:numFmt w:val="bullet"/>
+      <w:lvlText w:val="o"/>
+      <w:lvlJc w:val="left"/>
+      <w:pPr>
+        <w:tabs>
+          <w:tab w:val="num" w:pos="1440"/>
+        </w:tabs>
         <w:ind w:left="1440" w:hanging="360"/>
       </w:pPr>
       <w:rPr>
-        <w:rFonts w:ascii="Courier New" w:hAnsi="Courier New" w:cs="Courier New" w:hint="default"/>
-      </w:rPr>
-    </w:lvl>
-    <w:lvl w:ilvl="2" w:tplc="08130005" w:tentative="1">
+        <w:rFonts w:ascii="Courier New" w:hAnsi="Courier New" w:hint="default"/>
+        <w:sz w:val="20"/>
+      </w:rPr>
+    </w:lvl>
+    <w:lvl w:ilvl="2" w:tentative="1">
       <w:start w:val="1"/>
       <w:numFmt w:val="bullet"/>
       <w:lvlText w:val=""/>
       <w:lvlJc w:val="left"/>
       <w:pPr>
+        <w:tabs>
+          <w:tab w:val="num" w:pos="2160"/>
+        </w:tabs>
         <w:ind w:left="2160" w:hanging="360"/>
       </w:pPr>
       <w:rPr>
         <w:rFonts w:ascii="Wingdings" w:hAnsi="Wingdings" w:hint="default"/>
-      </w:rPr>
-    </w:lvl>
-    <w:lvl w:ilvl="3" w:tplc="08130001" w:tentative="1">
+        <w:sz w:val="20"/>
+      </w:rPr>
+    </w:lvl>
+    <w:lvl w:ilvl="3" w:tentative="1">
+      <w:start w:val="1"/>
+      <w:numFmt w:val="bullet"/>
+      <w:lvlText w:val=""/>
+      <w:lvlJc w:val="left"/>
+      <w:pPr>
+        <w:tabs>
+          <w:tab w:val="num" w:pos="2880"/>
+        </w:tabs>
+        <w:ind w:left="2880" w:hanging="360"/>
+      </w:pPr>
+      <w:rPr>
+        <w:rFonts w:ascii="Wingdings" w:hAnsi="Wingdings" w:hint="default"/>
+        <w:sz w:val="20"/>
+      </w:rPr>
+    </w:lvl>
+    <w:lvl w:ilvl="4" w:tentative="1">
+      <w:start w:val="1"/>
+      <w:numFmt w:val="bullet"/>
+      <w:lvlText w:val=""/>
+      <w:lvlJc w:val="left"/>
+      <w:pPr>
+        <w:tabs>
+          <w:tab w:val="num" w:pos="3600"/>
+        </w:tabs>
+        <w:ind w:left="3600" w:hanging="360"/>
+      </w:pPr>
+      <w:rPr>
+        <w:rFonts w:ascii="Wingdings" w:hAnsi="Wingdings" w:hint="default"/>
+        <w:sz w:val="20"/>
+      </w:rPr>
+    </w:lvl>
+    <w:lvl w:ilvl="5" w:tentative="1">
+      <w:start w:val="1"/>
+      <w:numFmt w:val="bullet"/>
+      <w:lvlText w:val=""/>
+      <w:lvlJc w:val="left"/>
+      <w:pPr>
+        <w:tabs>
+          <w:tab w:val="num" w:pos="4320"/>
+        </w:tabs>
+        <w:ind w:left="4320" w:hanging="360"/>
+      </w:pPr>
+      <w:rPr>
+        <w:rFonts w:ascii="Wingdings" w:hAnsi="Wingdings" w:hint="default"/>
+        <w:sz w:val="20"/>
+      </w:rPr>
+    </w:lvl>
+    <w:lvl w:ilvl="6" w:tentative="1">
+      <w:start w:val="1"/>
+      <w:numFmt w:val="bullet"/>
+      <w:lvlText w:val=""/>
+      <w:lvlJc w:val="left"/>
+      <w:pPr>
+        <w:tabs>
+          <w:tab w:val="num" w:pos="5040"/>
+        </w:tabs>
+        <w:ind w:left="5040" w:hanging="360"/>
+      </w:pPr>
+      <w:rPr>
+        <w:rFonts w:ascii="Wingdings" w:hAnsi="Wingdings" w:hint="default"/>
+        <w:sz w:val="20"/>
+      </w:rPr>
+    </w:lvl>
+    <w:lvl w:ilvl="7" w:tentative="1">
+      <w:start w:val="1"/>
+      <w:numFmt w:val="bullet"/>
+      <w:lvlText w:val=""/>
+      <w:lvlJc w:val="left"/>
+      <w:pPr>
+        <w:tabs>
+          <w:tab w:val="num" w:pos="5760"/>
+        </w:tabs>
+        <w:ind w:left="5760" w:hanging="360"/>
+      </w:pPr>
+      <w:rPr>
+        <w:rFonts w:ascii="Wingdings" w:hAnsi="Wingdings" w:hint="default"/>
+        <w:sz w:val="20"/>
+      </w:rPr>
+    </w:lvl>
+    <w:lvl w:ilvl="8" w:tentative="1">
+      <w:start w:val="1"/>
+      <w:numFmt w:val="bullet"/>
+      <w:lvlText w:val=""/>
+      <w:lvlJc w:val="left"/>
+      <w:pPr>
+        <w:tabs>
+          <w:tab w:val="num" w:pos="6480"/>
+        </w:tabs>
+        <w:ind w:left="6480" w:hanging="360"/>
+      </w:pPr>
+      <w:rPr>
+        <w:rFonts w:ascii="Wingdings" w:hAnsi="Wingdings" w:hint="default"/>
+        <w:sz w:val="20"/>
+      </w:rPr>
+    </w:lvl>
+  </w:abstractNum>
+  <w:abstractNum w:abstractNumId="5" w15:restartNumberingAfterBreak="0">
+    <w:nsid w:val="3EF45C76"/>
+    <w:multiLevelType w:val="multilevel"/>
+    <w:tmpl w:val="D4F456C6"/>
+    <w:lvl w:ilvl="0">
+      <w:start w:val="3"/>
+      <w:numFmt w:val="decimal"/>
+      <w:lvlText w:val="%1."/>
+      <w:lvlJc w:val="left"/>
+      <w:pPr>
+        <w:tabs>
+          <w:tab w:val="num" w:pos="720"/>
+        </w:tabs>
+        <w:ind w:left="720" w:hanging="360"/>
+      </w:pPr>
+    </w:lvl>
+    <w:lvl w:ilvl="1" w:tentative="1">
+      <w:start w:val="1"/>
+      <w:numFmt w:val="decimal"/>
+      <w:lvlText w:val="%2."/>
+      <w:lvlJc w:val="left"/>
+      <w:pPr>
+        <w:tabs>
+          <w:tab w:val="num" w:pos="1440"/>
+        </w:tabs>
+        <w:ind w:left="1440" w:hanging="360"/>
+      </w:pPr>
+    </w:lvl>
+    <w:lvl w:ilvl="2" w:tentative="1">
+      <w:start w:val="1"/>
+      <w:numFmt w:val="decimal"/>
+      <w:lvlText w:val="%3."/>
+      <w:lvlJc w:val="left"/>
+      <w:pPr>
+        <w:tabs>
+          <w:tab w:val="num" w:pos="2160"/>
+        </w:tabs>
+        <w:ind w:left="2160" w:hanging="360"/>
+      </w:pPr>
+    </w:lvl>
+    <w:lvl w:ilvl="3" w:tentative="1">
+      <w:start w:val="1"/>
+      <w:numFmt w:val="decimal"/>
+      <w:lvlText w:val="%4."/>
+      <w:lvlJc w:val="left"/>
+      <w:pPr>
+        <w:tabs>
+          <w:tab w:val="num" w:pos="2880"/>
+        </w:tabs>
+        <w:ind w:left="2880" w:hanging="360"/>
+      </w:pPr>
+    </w:lvl>
+    <w:lvl w:ilvl="4" w:tentative="1">
+      <w:start w:val="1"/>
+      <w:numFmt w:val="decimal"/>
+      <w:lvlText w:val="%5."/>
+      <w:lvlJc w:val="left"/>
+      <w:pPr>
+        <w:tabs>
+          <w:tab w:val="num" w:pos="3600"/>
+        </w:tabs>
+        <w:ind w:left="3600" w:hanging="360"/>
+      </w:pPr>
+    </w:lvl>
+    <w:lvl w:ilvl="5" w:tentative="1">
+      <w:start w:val="1"/>
+      <w:numFmt w:val="decimal"/>
+      <w:lvlText w:val="%6."/>
+      <w:lvlJc w:val="left"/>
+      <w:pPr>
+        <w:tabs>
+          <w:tab w:val="num" w:pos="4320"/>
+        </w:tabs>
+        <w:ind w:left="4320" w:hanging="360"/>
+      </w:pPr>
+    </w:lvl>
+    <w:lvl w:ilvl="6" w:tentative="1">
+      <w:start w:val="1"/>
+      <w:numFmt w:val="decimal"/>
+      <w:lvlText w:val="%7."/>
+      <w:lvlJc w:val="left"/>
+      <w:pPr>
+        <w:tabs>
+          <w:tab w:val="num" w:pos="5040"/>
+        </w:tabs>
+        <w:ind w:left="5040" w:hanging="360"/>
+      </w:pPr>
+    </w:lvl>
+    <w:lvl w:ilvl="7" w:tentative="1">
+      <w:start w:val="1"/>
+      <w:numFmt w:val="decimal"/>
+      <w:lvlText w:val="%8."/>
+      <w:lvlJc w:val="left"/>
+      <w:pPr>
+        <w:tabs>
+          <w:tab w:val="num" w:pos="5760"/>
+        </w:tabs>
+        <w:ind w:left="5760" w:hanging="360"/>
+      </w:pPr>
+    </w:lvl>
+    <w:lvl w:ilvl="8" w:tentative="1">
+      <w:start w:val="1"/>
+      <w:numFmt w:val="decimal"/>
+      <w:lvlText w:val="%9."/>
+      <w:lvlJc w:val="left"/>
+      <w:pPr>
+        <w:tabs>
+          <w:tab w:val="num" w:pos="6480"/>
+        </w:tabs>
+        <w:ind w:left="6480" w:hanging="360"/>
+      </w:pPr>
+    </w:lvl>
+  </w:abstractNum>
+  <w:abstractNum w:abstractNumId="6" w15:restartNumberingAfterBreak="0">
+    <w:nsid w:val="42AD2241"/>
+    <w:multiLevelType w:val="multilevel"/>
+    <w:tmpl w:val="934426D0"/>
+    <w:lvl w:ilvl="0">
       <w:start w:val="1"/>
       <w:numFmt w:val="bullet"/>
       <w:lvlText w:val=""/>
       <w:lvlJc w:val="left"/>
       <w:pPr>
+        <w:tabs>
+          <w:tab w:val="num" w:pos="720"/>
+        </w:tabs>
+        <w:ind w:left="720" w:hanging="360"/>
+      </w:pPr>
+      <w:rPr>
+        <w:rFonts w:ascii="Symbol" w:hAnsi="Symbol" w:hint="default"/>
+        <w:sz w:val="20"/>
+      </w:rPr>
+    </w:lvl>
+    <w:lvl w:ilvl="1" w:tentative="1">
+      <w:start w:val="1"/>
+      <w:numFmt w:val="bullet"/>
+      <w:lvlText w:val="o"/>
+      <w:lvlJc w:val="left"/>
+      <w:pPr>
+        <w:tabs>
+          <w:tab w:val="num" w:pos="1440"/>
+        </w:tabs>
+        <w:ind w:left="1440" w:hanging="360"/>
+      </w:pPr>
+      <w:rPr>
+        <w:rFonts w:ascii="Courier New" w:hAnsi="Courier New" w:hint="default"/>
+        <w:sz w:val="20"/>
+      </w:rPr>
+    </w:lvl>
+    <w:lvl w:ilvl="2" w:tentative="1">
+      <w:start w:val="1"/>
+      <w:numFmt w:val="bullet"/>
+      <w:lvlText w:val=""/>
+      <w:lvlJc w:val="left"/>
+      <w:pPr>
+        <w:tabs>
+          <w:tab w:val="num" w:pos="2160"/>
+        </w:tabs>
+        <w:ind w:left="2160" w:hanging="360"/>
+      </w:pPr>
+      <w:rPr>
+        <w:rFonts w:ascii="Wingdings" w:hAnsi="Wingdings" w:hint="default"/>
+        <w:sz w:val="20"/>
+      </w:rPr>
+    </w:lvl>
+    <w:lvl w:ilvl="3" w:tentative="1">
+      <w:start w:val="1"/>
+      <w:numFmt w:val="bullet"/>
+      <w:lvlText w:val=""/>
+      <w:lvlJc w:val="left"/>
+      <w:pPr>
+        <w:tabs>
+          <w:tab w:val="num" w:pos="2880"/>
+        </w:tabs>
         <w:ind w:left="2880" w:hanging="360"/>
       </w:pPr>
       <w:rPr>
-        <w:rFonts w:ascii="Symbol" w:hAnsi="Symbol" w:hint="default"/>
-      </w:rPr>
-    </w:lvl>
-    <w:lvl w:ilvl="4" w:tplc="08130003" w:tentative="1">
-      <w:start w:val="1"/>
-      <w:numFmt w:val="bullet"/>
-      <w:lvlText w:val="o"/>
-      <w:lvlJc w:val="left"/>
-      <w:pPr>
+        <w:rFonts w:ascii="Wingdings" w:hAnsi="Wingdings" w:hint="default"/>
+        <w:sz w:val="20"/>
+      </w:rPr>
+    </w:lvl>
+    <w:lvl w:ilvl="4" w:tentative="1">
+      <w:start w:val="1"/>
+      <w:numFmt w:val="bullet"/>
+      <w:lvlText w:val=""/>
+      <w:lvlJc w:val="left"/>
+      <w:pPr>
+        <w:tabs>
+          <w:tab w:val="num" w:pos="3600"/>
+        </w:tabs>
         <w:ind w:left="3600" w:hanging="360"/>
       </w:pPr>
       <w:rPr>
-        <w:rFonts w:ascii="Courier New" w:hAnsi="Courier New" w:cs="Courier New" w:hint="default"/>
-      </w:rPr>
-    </w:lvl>
-    <w:lvl w:ilvl="5" w:tplc="08130005" w:tentative="1">
+        <w:rFonts w:ascii="Wingdings" w:hAnsi="Wingdings" w:hint="default"/>
+        <w:sz w:val="20"/>
+      </w:rPr>
+    </w:lvl>
+    <w:lvl w:ilvl="5" w:tentative="1">
       <w:start w:val="1"/>
       <w:numFmt w:val="bullet"/>
       <w:lvlText w:val=""/>
       <w:lvlJc w:val="left"/>
       <w:pPr>
+        <w:tabs>
+          <w:tab w:val="num" w:pos="4320"/>
+        </w:tabs>
         <w:ind w:left="4320" w:hanging="360"/>
       </w:pPr>
       <w:rPr>
         <w:rFonts w:ascii="Wingdings" w:hAnsi="Wingdings" w:hint="default"/>
-      </w:rPr>
-    </w:lvl>
-    <w:lvl w:ilvl="6" w:tplc="08130001" w:tentative="1">
-      <w:start w:val="1"/>
-      <w:numFmt w:val="bullet"/>
-      <w:lvlText w:val=""/>
-      <w:lvlJc w:val="left"/>
-      <w:pPr>
+        <w:sz w:val="20"/>
+      </w:rPr>
+    </w:lvl>
+    <w:lvl w:ilvl="6" w:tentative="1">
+      <w:start w:val="1"/>
+      <w:numFmt w:val="bullet"/>
+      <w:lvlText w:val=""/>
+      <w:lvlJc w:val="left"/>
+      <w:pPr>
+        <w:tabs>
+          <w:tab w:val="num" w:pos="5040"/>
+        </w:tabs>
         <w:ind w:left="5040" w:hanging="360"/>
       </w:pPr>
       <w:rPr>
-        <w:rFonts w:ascii="Symbol" w:hAnsi="Symbol" w:hint="default"/>
-      </w:rPr>
-    </w:lvl>
-    <w:lvl w:ilvl="7" w:tplc="08130003" w:tentative="1">
-      <w:start w:val="1"/>
-      <w:numFmt w:val="bullet"/>
-      <w:lvlText w:val="o"/>
-      <w:lvlJc w:val="left"/>
-      <w:pPr>
+        <w:rFonts w:ascii="Wingdings" w:hAnsi="Wingdings" w:hint="default"/>
+        <w:sz w:val="20"/>
+      </w:rPr>
+    </w:lvl>
+    <w:lvl w:ilvl="7" w:tentative="1">
+      <w:start w:val="1"/>
+      <w:numFmt w:val="bullet"/>
+      <w:lvlText w:val=""/>
+      <w:lvlJc w:val="left"/>
+      <w:pPr>
+        <w:tabs>
+          <w:tab w:val="num" w:pos="5760"/>
+        </w:tabs>
         <w:ind w:left="5760" w:hanging="360"/>
       </w:pPr>
       <w:rPr>
-        <w:rFonts w:ascii="Courier New" w:hAnsi="Courier New" w:cs="Courier New" w:hint="default"/>
-      </w:rPr>
-    </w:lvl>
-    <w:lvl w:ilvl="8" w:tplc="08130005" w:tentative="1">
+        <w:rFonts w:ascii="Wingdings" w:hAnsi="Wingdings" w:hint="default"/>
+        <w:sz w:val="20"/>
+      </w:rPr>
+    </w:lvl>
+    <w:lvl w:ilvl="8" w:tentative="1">
       <w:start w:val="1"/>
       <w:numFmt w:val="bullet"/>
       <w:lvlText w:val=""/>
       <w:lvlJc w:val="left"/>
       <w:pPr>
+        <w:tabs>
+          <w:tab w:val="num" w:pos="6480"/>
+        </w:tabs>
         <w:ind w:left="6480" w:hanging="360"/>
       </w:pPr>
       <w:rPr>
         <w:rFonts w:ascii="Wingdings" w:hAnsi="Wingdings" w:hint="default"/>
+        <w:sz w:val="20"/>
       </w:rPr>
     </w:lvl>
   </w:abstractNum>
-  <w:abstractNum w:abstractNumId="1" w15:restartNumberingAfterBreak="0">
+  <w:abstractNum w:abstractNumId="7" w15:restartNumberingAfterBreak="0">
+    <w:nsid w:val="449E3444"/>
+    <w:multiLevelType w:val="multilevel"/>
+    <w:tmpl w:val="83B63D84"/>
+    <w:lvl w:ilvl="0">
+      <w:start w:val="1"/>
+      <w:numFmt w:val="decimal"/>
+      <w:lvlText w:val="%1."/>
+      <w:lvlJc w:val="left"/>
+      <w:pPr>
+        <w:tabs>
+          <w:tab w:val="num" w:pos="720"/>
+        </w:tabs>
+        <w:ind w:left="720" w:hanging="360"/>
+      </w:pPr>
+    </w:lvl>
+    <w:lvl w:ilvl="1" w:tentative="1">
+      <w:start w:val="1"/>
+      <w:numFmt w:val="decimal"/>
+      <w:lvlText w:val="%2."/>
+      <w:lvlJc w:val="left"/>
+      <w:pPr>
+        <w:tabs>
+          <w:tab w:val="num" w:pos="1440"/>
+        </w:tabs>
+        <w:ind w:left="1440" w:hanging="360"/>
+      </w:pPr>
+    </w:lvl>
+    <w:lvl w:ilvl="2" w:tentative="1">
+      <w:start w:val="1"/>
+      <w:numFmt w:val="decimal"/>
+      <w:lvlText w:val="%3."/>
+      <w:lvlJc w:val="left"/>
+      <w:pPr>
+        <w:tabs>
+          <w:tab w:val="num" w:pos="2160"/>
+        </w:tabs>
+        <w:ind w:left="2160" w:hanging="360"/>
+      </w:pPr>
+    </w:lvl>
+    <w:lvl w:ilvl="3" w:tentative="1">
+      <w:start w:val="1"/>
+      <w:numFmt w:val="decimal"/>
+      <w:lvlText w:val="%4."/>
+      <w:lvlJc w:val="left"/>
+      <w:pPr>
+        <w:tabs>
+          <w:tab w:val="num" w:pos="2880"/>
+        </w:tabs>
+        <w:ind w:left="2880" w:hanging="360"/>
+      </w:pPr>
+    </w:lvl>
+    <w:lvl w:ilvl="4" w:tentative="1">
+      <w:start w:val="1"/>
+      <w:numFmt w:val="decimal"/>
+      <w:lvlText w:val="%5."/>
+      <w:lvlJc w:val="left"/>
+      <w:pPr>
+        <w:tabs>
+          <w:tab w:val="num" w:pos="3600"/>
+        </w:tabs>
+        <w:ind w:left="3600" w:hanging="360"/>
+      </w:pPr>
+    </w:lvl>
+    <w:lvl w:ilvl="5" w:tentative="1">
+      <w:start w:val="1"/>
+      <w:numFmt w:val="decimal"/>
+      <w:lvlText w:val="%6."/>
+      <w:lvlJc w:val="left"/>
+      <w:pPr>
+        <w:tabs>
+          <w:tab w:val="num" w:pos="4320"/>
+        </w:tabs>
+        <w:ind w:left="4320" w:hanging="360"/>
+      </w:pPr>
+    </w:lvl>
+    <w:lvl w:ilvl="6" w:tentative="1">
+      <w:start w:val="1"/>
+      <w:numFmt w:val="decimal"/>
+      <w:lvlText w:val="%7."/>
+      <w:lvlJc w:val="left"/>
+      <w:pPr>
+        <w:tabs>
+          <w:tab w:val="num" w:pos="5040"/>
+        </w:tabs>
+        <w:ind w:left="5040" w:hanging="360"/>
+      </w:pPr>
+    </w:lvl>
+    <w:lvl w:ilvl="7" w:tentative="1">
+      <w:start w:val="1"/>
+      <w:numFmt w:val="decimal"/>
+      <w:lvlText w:val="%8."/>
+      <w:lvlJc w:val="left"/>
+      <w:pPr>
+        <w:tabs>
+          <w:tab w:val="num" w:pos="5760"/>
+        </w:tabs>
+        <w:ind w:left="5760" w:hanging="360"/>
+      </w:pPr>
+    </w:lvl>
+    <w:lvl w:ilvl="8" w:tentative="1">
+      <w:start w:val="1"/>
+      <w:numFmt w:val="decimal"/>
+      <w:lvlText w:val="%9."/>
+      <w:lvlJc w:val="left"/>
+      <w:pPr>
+        <w:tabs>
+          <w:tab w:val="num" w:pos="6480"/>
+        </w:tabs>
+        <w:ind w:left="6480" w:hanging="360"/>
+      </w:pPr>
+    </w:lvl>
+  </w:abstractNum>
+  <w:abstractNum w:abstractNumId="8" w15:restartNumberingAfterBreak="0">
     <w:nsid w:val="4C7C6B2D"/>
     <w:multiLevelType w:val="hybridMultilevel"/>
     <w:tmpl w:val="FCD62F6E"/>
@@ -1486,11 +2561,145 @@
       </w:rPr>
     </w:lvl>
   </w:abstractNum>
+  <w:abstractNum w:abstractNumId="9" w15:restartNumberingAfterBreak="0">
+    <w:nsid w:val="78691A83"/>
+    <w:multiLevelType w:val="hybridMultilevel"/>
+    <w:tmpl w:val="A502D87E"/>
+    <w:lvl w:ilvl="0" w:tplc="2BDC0EE6">
+      <w:start w:val="1"/>
+      <w:numFmt w:val="bullet"/>
+      <w:lvlText w:val=""/>
+      <w:lvlJc w:val="left"/>
+      <w:rPr>
+        <w:rFonts w:ascii="Symbol" w:hAnsi="Symbol" w:hint="default"/>
+      </w:rPr>
+    </w:lvl>
+    <w:lvl w:ilvl="1" w:tplc="FFFFFFFF" w:tentative="1">
+      <w:start w:val="1"/>
+      <w:numFmt w:val="bullet"/>
+      <w:lvlText w:val="o"/>
+      <w:lvlJc w:val="left"/>
+      <w:pPr>
+        <w:ind w:left="1440" w:hanging="360"/>
+      </w:pPr>
+      <w:rPr>
+        <w:rFonts w:ascii="Courier New" w:hAnsi="Courier New" w:cs="Courier New" w:hint="default"/>
+      </w:rPr>
+    </w:lvl>
+    <w:lvl w:ilvl="2" w:tplc="FFFFFFFF" w:tentative="1">
+      <w:start w:val="1"/>
+      <w:numFmt w:val="bullet"/>
+      <w:lvlText w:val=""/>
+      <w:lvlJc w:val="left"/>
+      <w:pPr>
+        <w:ind w:left="2160" w:hanging="360"/>
+      </w:pPr>
+      <w:rPr>
+        <w:rFonts w:ascii="Wingdings" w:hAnsi="Wingdings" w:hint="default"/>
+      </w:rPr>
+    </w:lvl>
+    <w:lvl w:ilvl="3" w:tplc="FFFFFFFF" w:tentative="1">
+      <w:start w:val="1"/>
+      <w:numFmt w:val="bullet"/>
+      <w:lvlText w:val=""/>
+      <w:lvlJc w:val="left"/>
+      <w:pPr>
+        <w:ind w:left="2880" w:hanging="360"/>
+      </w:pPr>
+      <w:rPr>
+        <w:rFonts w:ascii="Symbol" w:hAnsi="Symbol" w:hint="default"/>
+      </w:rPr>
+    </w:lvl>
+    <w:lvl w:ilvl="4" w:tplc="FFFFFFFF" w:tentative="1">
+      <w:start w:val="1"/>
+      <w:numFmt w:val="bullet"/>
+      <w:lvlText w:val="o"/>
+      <w:lvlJc w:val="left"/>
+      <w:pPr>
+        <w:ind w:left="3600" w:hanging="360"/>
+      </w:pPr>
+      <w:rPr>
+        <w:rFonts w:ascii="Courier New" w:hAnsi="Courier New" w:cs="Courier New" w:hint="default"/>
+      </w:rPr>
+    </w:lvl>
+    <w:lvl w:ilvl="5" w:tplc="FFFFFFFF" w:tentative="1">
+      <w:start w:val="1"/>
+      <w:numFmt w:val="bullet"/>
+      <w:lvlText w:val=""/>
+      <w:lvlJc w:val="left"/>
+      <w:pPr>
+        <w:ind w:left="4320" w:hanging="360"/>
+      </w:pPr>
+      <w:rPr>
+        <w:rFonts w:ascii="Wingdings" w:hAnsi="Wingdings" w:hint="default"/>
+      </w:rPr>
+    </w:lvl>
+    <w:lvl w:ilvl="6" w:tplc="FFFFFFFF" w:tentative="1">
+      <w:start w:val="1"/>
+      <w:numFmt w:val="bullet"/>
+      <w:lvlText w:val=""/>
+      <w:lvlJc w:val="left"/>
+      <w:pPr>
+        <w:ind w:left="5040" w:hanging="360"/>
+      </w:pPr>
+      <w:rPr>
+        <w:rFonts w:ascii="Symbol" w:hAnsi="Symbol" w:hint="default"/>
+      </w:rPr>
+    </w:lvl>
+    <w:lvl w:ilvl="7" w:tplc="FFFFFFFF" w:tentative="1">
+      <w:start w:val="1"/>
+      <w:numFmt w:val="bullet"/>
+      <w:lvlText w:val="o"/>
+      <w:lvlJc w:val="left"/>
+      <w:pPr>
+        <w:ind w:left="5760" w:hanging="360"/>
+      </w:pPr>
+      <w:rPr>
+        <w:rFonts w:ascii="Courier New" w:hAnsi="Courier New" w:cs="Courier New" w:hint="default"/>
+      </w:rPr>
+    </w:lvl>
+    <w:lvl w:ilvl="8" w:tplc="FFFFFFFF" w:tentative="1">
+      <w:start w:val="1"/>
+      <w:numFmt w:val="bullet"/>
+      <w:lvlText w:val=""/>
+      <w:lvlJc w:val="left"/>
+      <w:pPr>
+        <w:ind w:left="6480" w:hanging="360"/>
+      </w:pPr>
+      <w:rPr>
+        <w:rFonts w:ascii="Wingdings" w:hAnsi="Wingdings" w:hint="default"/>
+      </w:rPr>
+    </w:lvl>
+  </w:abstractNum>
   <w:num w:numId="1">
+    <w:abstractNumId w:val="8"/>
+  </w:num>
+  <w:num w:numId="2">
     <w:abstractNumId w:val="1"/>
   </w:num>
-  <w:num w:numId="2">
+  <w:num w:numId="3">
+    <w:abstractNumId w:val="7"/>
+  </w:num>
+  <w:num w:numId="4">
+    <w:abstractNumId w:val="2"/>
+  </w:num>
+  <w:num w:numId="5">
+    <w:abstractNumId w:val="4"/>
+  </w:num>
+  <w:num w:numId="6">
+    <w:abstractNumId w:val="5"/>
+  </w:num>
+  <w:num w:numId="7">
+    <w:abstractNumId w:val="6"/>
+  </w:num>
+  <w:num w:numId="8">
     <w:abstractNumId w:val="0"/>
+  </w:num>
+  <w:num w:numId="9">
+    <w:abstractNumId w:val="9"/>
+  </w:num>
+  <w:num w:numId="10">
+    <w:abstractNumId w:val="3"/>
   </w:num>
 </w:numbering>
 </file>
@@ -2175,6 +3384,69 @@
       <w:shd w:val="clear" w:color="auto" w:fill="E1DFDD"/>
     </w:rPr>
   </w:style>
+  <w:style w:type="paragraph" w:styleId="HTML-voorafopgemaakt">
+    <w:name w:val="HTML Preformatted"/>
+    <w:basedOn w:val="Standaard"/>
+    <w:link w:val="HTML-voorafopgemaaktChar"/>
+    <w:uiPriority w:val="99"/>
+    <w:semiHidden/>
+    <w:unhideWhenUsed/>
+    <w:rsid w:val="00AB39D0"/>
+    <w:pPr>
+      <w:tabs>
+        <w:tab w:val="left" w:pos="916"/>
+        <w:tab w:val="left" w:pos="1832"/>
+        <w:tab w:val="left" w:pos="2748"/>
+        <w:tab w:val="left" w:pos="3664"/>
+        <w:tab w:val="left" w:pos="4580"/>
+        <w:tab w:val="left" w:pos="5496"/>
+        <w:tab w:val="left" w:pos="6412"/>
+        <w:tab w:val="left" w:pos="7328"/>
+        <w:tab w:val="left" w:pos="8244"/>
+        <w:tab w:val="left" w:pos="9160"/>
+        <w:tab w:val="left" w:pos="10076"/>
+        <w:tab w:val="left" w:pos="10992"/>
+        <w:tab w:val="left" w:pos="11908"/>
+        <w:tab w:val="left" w:pos="12824"/>
+        <w:tab w:val="left" w:pos="13740"/>
+        <w:tab w:val="left" w:pos="14656"/>
+      </w:tabs>
+      <w:jc w:val="left"/>
+    </w:pPr>
+    <w:rPr>
+      <w:rFonts w:ascii="Courier New" w:hAnsi="Courier New" w:cs="Courier New"/>
+      <w:noProof w:val="0"/>
+      <w:sz w:val="20"/>
+      <w:szCs w:val="20"/>
+    </w:rPr>
+  </w:style>
+  <w:style w:type="character" w:customStyle="1" w:styleId="HTML-voorafopgemaaktChar">
+    <w:name w:val="HTML - vooraf opgemaakt Char"/>
+    <w:basedOn w:val="Standaardalinea-lettertype"/>
+    <w:link w:val="HTML-voorafopgemaakt"/>
+    <w:uiPriority w:val="99"/>
+    <w:semiHidden/>
+    <w:rsid w:val="00AB39D0"/>
+    <w:rPr>
+      <w:rFonts w:ascii="Courier New" w:eastAsia="Times New Roman" w:hAnsi="Courier New" w:cs="Courier New"/>
+      <w:sz w:val="20"/>
+      <w:szCs w:val="20"/>
+      <w:lang w:eastAsia="nl-BE"/>
+    </w:rPr>
+  </w:style>
+  <w:style w:type="character" w:styleId="HTMLCode">
+    <w:name w:val="HTML Code"/>
+    <w:basedOn w:val="Standaardalinea-lettertype"/>
+    <w:uiPriority w:val="99"/>
+    <w:semiHidden/>
+    <w:unhideWhenUsed/>
+    <w:rsid w:val="00AB39D0"/>
+    <w:rPr>
+      <w:rFonts w:ascii="Courier New" w:eastAsia="Times New Roman" w:hAnsi="Courier New" w:cs="Courier New"/>
+      <w:sz w:val="20"/>
+      <w:szCs w:val="20"/>
+    </w:rPr>
+  </w:style>
 </w:styles>
 </file>
 

</xml_diff>